<commit_message>
updated with PDFs of Long Abstracts
sponsor logo
</commit_message>
<xml_diff>
--- a/pdf/IPCAI_Program_Final.docx
+++ b/pdf/IPCAI_Program_Final.docx
@@ -1609,7 +1609,23 @@
                 <w:b/>
                 <w:color w:val="FFFFFF" w:themeColor="background1"/>
               </w:rPr>
-              <w:t>Chairs: Raphael Sznitman, Kanako Harada, Elvis Chen</w:t>
+              <w:t xml:space="preserve">Chairs: Raphael Sznitman, </w:t>
+            </w:r>
+            <w:proofErr w:type="spellStart"/>
+            <w:r>
+              <w:rPr>
+                <w:b/>
+                <w:color w:val="FFFFFF" w:themeColor="background1"/>
+              </w:rPr>
+              <w:t>Kanako</w:t>
+            </w:r>
+            <w:proofErr w:type="spellEnd"/>
+            <w:r>
+              <w:rPr>
+                <w:b/>
+                <w:color w:val="FFFFFF" w:themeColor="background1"/>
+              </w:rPr>
+              <w:t xml:space="preserve"> Harada, Elvis Chen</w:t>
             </w:r>
           </w:p>
         </w:tc>
@@ -1774,8 +1790,44 @@
               <w:rPr>
                 <w:color w:val="000000" w:themeColor="text1"/>
               </w:rPr>
-              <w:t>R. Ellis, D. Tomalty, A. Santilli, J. Rudan, M. Kaufmann, G. Bisleri</w:t>
-            </w:r>
+              <w:t xml:space="preserve">R. Ellis, D. Tomalty, A. </w:t>
+            </w:r>
+            <w:proofErr w:type="spellStart"/>
+            <w:r>
+              <w:rPr>
+                <w:color w:val="000000" w:themeColor="text1"/>
+              </w:rPr>
+              <w:t>Santilli</w:t>
+            </w:r>
+            <w:proofErr w:type="spellEnd"/>
+            <w:r>
+              <w:rPr>
+                <w:color w:val="000000" w:themeColor="text1"/>
+              </w:rPr>
+              <w:t xml:space="preserve">, J. </w:t>
+            </w:r>
+            <w:proofErr w:type="spellStart"/>
+            <w:r>
+              <w:rPr>
+                <w:color w:val="000000" w:themeColor="text1"/>
+              </w:rPr>
+              <w:t>Rudan</w:t>
+            </w:r>
+            <w:proofErr w:type="spellEnd"/>
+            <w:r>
+              <w:rPr>
+                <w:color w:val="000000" w:themeColor="text1"/>
+              </w:rPr>
+              <w:t xml:space="preserve">, M. Kaufmann, G. </w:t>
+            </w:r>
+            <w:proofErr w:type="spellStart"/>
+            <w:r>
+              <w:rPr>
+                <w:color w:val="000000" w:themeColor="text1"/>
+              </w:rPr>
+              <w:t>Bisleri</w:t>
+            </w:r>
+            <w:proofErr w:type="spellEnd"/>
           </w:p>
           <w:p>
             <w:pPr>
@@ -1871,7 +1923,35 @@
               <w:rPr>
                 <w:color w:val="000000" w:themeColor="text1"/>
               </w:rPr>
-              <w:t>C. Mwikirize, J.L. Nosher, I. Hacihaliloglu</w:t>
+              <w:t xml:space="preserve">C. </w:t>
+            </w:r>
+            <w:proofErr w:type="spellStart"/>
+            <w:r>
+              <w:rPr>
+                <w:color w:val="000000" w:themeColor="text1"/>
+              </w:rPr>
+              <w:t>Mwikirize</w:t>
+            </w:r>
+            <w:proofErr w:type="spellEnd"/>
+            <w:r>
+              <w:rPr>
+                <w:color w:val="000000" w:themeColor="text1"/>
+              </w:rPr>
+              <w:t xml:space="preserve">, J.L. </w:t>
+            </w:r>
+            <w:proofErr w:type="spellStart"/>
+            <w:r>
+              <w:rPr>
+                <w:color w:val="000000" w:themeColor="text1"/>
+              </w:rPr>
+              <w:t>Nosher</w:t>
+            </w:r>
+            <w:proofErr w:type="spellEnd"/>
+            <w:r>
+              <w:rPr>
+                <w:color w:val="000000" w:themeColor="text1"/>
+              </w:rPr>
+              <w:t>, I. Hacihaliloglu</w:t>
             </w:r>
           </w:p>
           <w:p>
@@ -1955,20 +2035,50 @@
                 <w:b/>
                 <w:color w:val="000000" w:themeColor="text1"/>
               </w:rPr>
-              <w:t>Catheter Localization in 3D Ultrasound Using Voxel-of-Interest-based ConvNets for Cardiac Intervention</w:t>
-            </w:r>
-          </w:p>
-          <w:p>
-            <w:pPr>
-              <w:rPr>
-                <w:color w:val="000000" w:themeColor="text1"/>
-              </w:rPr>
-            </w:pPr>
-            <w:r>
-              <w:rPr>
-                <w:color w:val="000000" w:themeColor="text1"/>
-              </w:rPr>
-              <w:t>H. Yang, C. Shan, A.F. Kolen, P. H. N. de With</w:t>
+              <w:t xml:space="preserve">Catheter Localization in 3D Ultrasound Using Voxel-of-Interest-based </w:t>
+            </w:r>
+            <w:proofErr w:type="spellStart"/>
+            <w:r>
+              <w:rPr>
+                <w:b/>
+                <w:color w:val="000000" w:themeColor="text1"/>
+              </w:rPr>
+              <w:t>ConvNets</w:t>
+            </w:r>
+            <w:proofErr w:type="spellEnd"/>
+            <w:r>
+              <w:rPr>
+                <w:b/>
+                <w:color w:val="000000" w:themeColor="text1"/>
+              </w:rPr>
+              <w:t xml:space="preserve"> for Cardiac Intervention</w:t>
+            </w:r>
+          </w:p>
+          <w:p>
+            <w:pPr>
+              <w:rPr>
+                <w:color w:val="000000" w:themeColor="text1"/>
+              </w:rPr>
+            </w:pPr>
+            <w:r>
+              <w:rPr>
+                <w:color w:val="000000" w:themeColor="text1"/>
+              </w:rPr>
+              <w:t xml:space="preserve">H. Yang, C. Shan, A.F. </w:t>
+            </w:r>
+            <w:proofErr w:type="spellStart"/>
+            <w:r>
+              <w:rPr>
+                <w:color w:val="000000" w:themeColor="text1"/>
+              </w:rPr>
+              <w:t>Kolen</w:t>
+            </w:r>
+            <w:proofErr w:type="spellEnd"/>
+            <w:r>
+              <w:rPr>
+                <w:color w:val="000000" w:themeColor="text1"/>
+              </w:rPr>
+              <w:t>, P. H. N. de With</w:t>
             </w:r>
           </w:p>
           <w:p>
@@ -2172,7 +2282,105 @@
               <w:rPr>
                 <w:color w:val="000000" w:themeColor="text1"/>
               </w:rPr>
-              <w:t>T. Adler, L. Ardizzone, A. Vemuri, J. Groehl, T. Kirchner, L. Ayala, S. Wirkert, J. Kruse, C. Rother, U. Köthe, L. Mair-Hein</w:t>
+              <w:t xml:space="preserve">T. Adler, L. </w:t>
+            </w:r>
+            <w:proofErr w:type="spellStart"/>
+            <w:r>
+              <w:rPr>
+                <w:color w:val="000000" w:themeColor="text1"/>
+              </w:rPr>
+              <w:t>Ardizzone</w:t>
+            </w:r>
+            <w:proofErr w:type="spellEnd"/>
+            <w:r>
+              <w:rPr>
+                <w:color w:val="000000" w:themeColor="text1"/>
+              </w:rPr>
+              <w:t xml:space="preserve">, A. </w:t>
+            </w:r>
+            <w:proofErr w:type="spellStart"/>
+            <w:r>
+              <w:rPr>
+                <w:color w:val="000000" w:themeColor="text1"/>
+              </w:rPr>
+              <w:t>Vemuri</w:t>
+            </w:r>
+            <w:proofErr w:type="spellEnd"/>
+            <w:r>
+              <w:rPr>
+                <w:color w:val="000000" w:themeColor="text1"/>
+              </w:rPr>
+              <w:t xml:space="preserve">, J. </w:t>
+            </w:r>
+            <w:proofErr w:type="spellStart"/>
+            <w:r>
+              <w:rPr>
+                <w:color w:val="000000" w:themeColor="text1"/>
+              </w:rPr>
+              <w:t>Groehl</w:t>
+            </w:r>
+            <w:proofErr w:type="spellEnd"/>
+            <w:r>
+              <w:rPr>
+                <w:color w:val="000000" w:themeColor="text1"/>
+              </w:rPr>
+              <w:t xml:space="preserve">, T. Kirchner, L. Ayala, S. </w:t>
+            </w:r>
+            <w:proofErr w:type="spellStart"/>
+            <w:r>
+              <w:rPr>
+                <w:color w:val="000000" w:themeColor="text1"/>
+              </w:rPr>
+              <w:t>Wirkert</w:t>
+            </w:r>
+            <w:proofErr w:type="spellEnd"/>
+            <w:r>
+              <w:rPr>
+                <w:color w:val="000000" w:themeColor="text1"/>
+              </w:rPr>
+              <w:t xml:space="preserve">, J. Kruse, C. </w:t>
+            </w:r>
+            <w:proofErr w:type="spellStart"/>
+            <w:r>
+              <w:rPr>
+                <w:color w:val="000000" w:themeColor="text1"/>
+              </w:rPr>
+              <w:t>Rother</w:t>
+            </w:r>
+            <w:proofErr w:type="spellEnd"/>
+            <w:r>
+              <w:rPr>
+                <w:color w:val="000000" w:themeColor="text1"/>
+              </w:rPr>
+              <w:t xml:space="preserve">, U. </w:t>
+            </w:r>
+            <w:proofErr w:type="spellStart"/>
+            <w:r>
+              <w:rPr>
+                <w:color w:val="000000" w:themeColor="text1"/>
+              </w:rPr>
+              <w:t>Köthe</w:t>
+            </w:r>
+            <w:proofErr w:type="spellEnd"/>
+            <w:r>
+              <w:rPr>
+                <w:color w:val="000000" w:themeColor="text1"/>
+              </w:rPr>
+              <w:t xml:space="preserve">, L. </w:t>
+            </w:r>
+            <w:proofErr w:type="spellStart"/>
+            <w:r>
+              <w:rPr>
+                <w:color w:val="000000" w:themeColor="text1"/>
+              </w:rPr>
+              <w:t>Mair</w:t>
+            </w:r>
+            <w:proofErr w:type="spellEnd"/>
+            <w:r>
+              <w:rPr>
+                <w:color w:val="000000" w:themeColor="text1"/>
+              </w:rPr>
+              <w:t>-Hein</w:t>
             </w:r>
           </w:p>
           <w:p>
@@ -2272,8 +2480,30 @@
               <w:rPr>
                 <w:color w:val="000000" w:themeColor="text1"/>
               </w:rPr>
-              <w:t>A. Rau, P. Edwards, O. Ahmad, P. Riordan, M. Janatka, L. Lovat, D. Stoyanov</w:t>
-            </w:r>
+              <w:t xml:space="preserve">A. Rau, P. Edwards, O. Ahmad, P. Riordan, M. </w:t>
+            </w:r>
+            <w:proofErr w:type="spellStart"/>
+            <w:r>
+              <w:rPr>
+                <w:color w:val="000000" w:themeColor="text1"/>
+              </w:rPr>
+              <w:t>Janatka</w:t>
+            </w:r>
+            <w:proofErr w:type="spellEnd"/>
+            <w:r>
+              <w:rPr>
+                <w:color w:val="000000" w:themeColor="text1"/>
+              </w:rPr>
+              <w:t xml:space="preserve">, L. Lovat, D. </w:t>
+            </w:r>
+            <w:proofErr w:type="spellStart"/>
+            <w:r>
+              <w:rPr>
+                <w:color w:val="000000" w:themeColor="text1"/>
+              </w:rPr>
+              <w:t>Stoyanov</w:t>
+            </w:r>
+            <w:proofErr w:type="spellEnd"/>
           </w:p>
           <w:p>
             <w:pPr>
@@ -2471,8 +2701,16 @@
               <w:rPr>
                 <w:color w:val="FFFFFF" w:themeColor="background1"/>
               </w:rPr>
-              <w:t>Caroline Essert</w:t>
-            </w:r>
+              <w:t xml:space="preserve">Caroline </w:t>
+            </w:r>
+            <w:proofErr w:type="spellStart"/>
+            <w:r>
+              <w:rPr>
+                <w:color w:val="FFFFFF" w:themeColor="background1"/>
+              </w:rPr>
+              <w:t>Essert</w:t>
+            </w:r>
+            <w:proofErr w:type="spellEnd"/>
           </w:p>
         </w:tc>
       </w:tr>
@@ -2548,20 +2786,64 @@
                 <w:b/>
                 <w:color w:val="000000" w:themeColor="text1"/>
               </w:rPr>
-              <w:t>Flexible and Comprehensive Patient-Specific Mitral Valve Silicone Models with Chordae Tendinae Made From 3D-Printable Molds</w:t>
-            </w:r>
-          </w:p>
-          <w:p>
-            <w:pPr>
-              <w:rPr>
-                <w:color w:val="000000" w:themeColor="text1"/>
-              </w:rPr>
-            </w:pPr>
-            <w:r>
-              <w:rPr>
-                <w:color w:val="000000" w:themeColor="text1"/>
-              </w:rPr>
-              <w:t xml:space="preserve">S. Engelhardt, B. Preim, M. Karck, I. Wolf, R. De Simone, S. Sauerzapf </w:t>
+              <w:t xml:space="preserve">Flexible and Comprehensive Patient-Specific Mitral Valve Silicone Models with Chordae </w:t>
+            </w:r>
+            <w:proofErr w:type="spellStart"/>
+            <w:r>
+              <w:rPr>
+                <w:b/>
+                <w:color w:val="000000" w:themeColor="text1"/>
+              </w:rPr>
+              <w:t>Tendinae</w:t>
+            </w:r>
+            <w:proofErr w:type="spellEnd"/>
+            <w:r>
+              <w:rPr>
+                <w:b/>
+                <w:color w:val="000000" w:themeColor="text1"/>
+              </w:rPr>
+              <w:t xml:space="preserve"> Made From 3D-Printable Molds</w:t>
+            </w:r>
+          </w:p>
+          <w:p>
+            <w:pPr>
+              <w:rPr>
+                <w:color w:val="000000" w:themeColor="text1"/>
+              </w:rPr>
+            </w:pPr>
+            <w:r>
+              <w:rPr>
+                <w:color w:val="000000" w:themeColor="text1"/>
+              </w:rPr>
+              <w:t xml:space="preserve">S. Engelhardt, B. Preim, M. </w:t>
+            </w:r>
+            <w:proofErr w:type="spellStart"/>
+            <w:r>
+              <w:rPr>
+                <w:color w:val="000000" w:themeColor="text1"/>
+              </w:rPr>
+              <w:t>Karck</w:t>
+            </w:r>
+            <w:proofErr w:type="spellEnd"/>
+            <w:r>
+              <w:rPr>
+                <w:color w:val="000000" w:themeColor="text1"/>
+              </w:rPr>
+              <w:t xml:space="preserve">, I. Wolf, R. De Simone, S. </w:t>
+            </w:r>
+            <w:proofErr w:type="spellStart"/>
+            <w:r>
+              <w:rPr>
+                <w:color w:val="000000" w:themeColor="text1"/>
+              </w:rPr>
+              <w:t>Sauerzapf</w:t>
+            </w:r>
+            <w:proofErr w:type="spellEnd"/>
+            <w:r>
+              <w:rPr>
+                <w:color w:val="000000" w:themeColor="text1"/>
+              </w:rPr>
+              <w:t xml:space="preserve"> </w:t>
             </w:r>
           </w:p>
           <w:p>
@@ -2770,8 +3052,72 @@
               <w:rPr>
                 <w:color w:val="000000" w:themeColor="text1"/>
               </w:rPr>
-              <w:t>J. Fauser, I. Stenin, Markus Bauer, W.-H. Hsu, J. Kristin, T. Klenzner, J. Schipper, A. Mukhopadhyay</w:t>
-            </w:r>
+              <w:t xml:space="preserve">J. </w:t>
+            </w:r>
+            <w:proofErr w:type="spellStart"/>
+            <w:r>
+              <w:rPr>
+                <w:color w:val="000000" w:themeColor="text1"/>
+              </w:rPr>
+              <w:t>Fauser</w:t>
+            </w:r>
+            <w:proofErr w:type="spellEnd"/>
+            <w:r>
+              <w:rPr>
+                <w:color w:val="000000" w:themeColor="text1"/>
+              </w:rPr>
+              <w:t xml:space="preserve">, I. </w:t>
+            </w:r>
+            <w:proofErr w:type="spellStart"/>
+            <w:r>
+              <w:rPr>
+                <w:color w:val="000000" w:themeColor="text1"/>
+              </w:rPr>
+              <w:t>Stenin</w:t>
+            </w:r>
+            <w:proofErr w:type="spellEnd"/>
+            <w:r>
+              <w:rPr>
+                <w:color w:val="000000" w:themeColor="text1"/>
+              </w:rPr>
+              <w:t xml:space="preserve">, Markus Bauer, W.-H. Hsu, J. Kristin, T. </w:t>
+            </w:r>
+            <w:proofErr w:type="spellStart"/>
+            <w:r>
+              <w:rPr>
+                <w:color w:val="000000" w:themeColor="text1"/>
+              </w:rPr>
+              <w:t>Klenzner</w:t>
+            </w:r>
+            <w:proofErr w:type="spellEnd"/>
+            <w:r>
+              <w:rPr>
+                <w:color w:val="000000" w:themeColor="text1"/>
+              </w:rPr>
+              <w:t xml:space="preserve">, J. </w:t>
+            </w:r>
+            <w:proofErr w:type="spellStart"/>
+            <w:r>
+              <w:rPr>
+                <w:color w:val="000000" w:themeColor="text1"/>
+              </w:rPr>
+              <w:t>Schipper</w:t>
+            </w:r>
+            <w:proofErr w:type="spellEnd"/>
+            <w:r>
+              <w:rPr>
+                <w:color w:val="000000" w:themeColor="text1"/>
+              </w:rPr>
+              <w:t xml:space="preserve">, A. </w:t>
+            </w:r>
+            <w:proofErr w:type="spellStart"/>
+            <w:r>
+              <w:rPr>
+                <w:color w:val="000000" w:themeColor="text1"/>
+              </w:rPr>
+              <w:t>Mukhopadhyay</w:t>
+            </w:r>
+            <w:proofErr w:type="spellEnd"/>
           </w:p>
           <w:p>
             <w:pPr>
@@ -2874,7 +3220,35 @@
               <w:rPr>
                 <w:color w:val="000000" w:themeColor="text1"/>
               </w:rPr>
-              <w:t>O. Ginty, J. Moore, P. Carnahan, M. Eskandari, M. Monaghan, T. Peters</w:t>
+              <w:t xml:space="preserve">O. </w:t>
+            </w:r>
+            <w:proofErr w:type="spellStart"/>
+            <w:r>
+              <w:rPr>
+                <w:color w:val="000000" w:themeColor="text1"/>
+              </w:rPr>
+              <w:t>Ginty</w:t>
+            </w:r>
+            <w:proofErr w:type="spellEnd"/>
+            <w:r>
+              <w:rPr>
+                <w:color w:val="000000" w:themeColor="text1"/>
+              </w:rPr>
+              <w:t xml:space="preserve">, J. Moore, P. Carnahan, M. </w:t>
+            </w:r>
+            <w:proofErr w:type="spellStart"/>
+            <w:r>
+              <w:rPr>
+                <w:color w:val="000000" w:themeColor="text1"/>
+              </w:rPr>
+              <w:t>Eskandari</w:t>
+            </w:r>
+            <w:proofErr w:type="spellEnd"/>
+            <w:r>
+              <w:rPr>
+                <w:color w:val="000000" w:themeColor="text1"/>
+              </w:rPr>
+              <w:t>, M. Monaghan, T. Peters</w:t>
             </w:r>
           </w:p>
           <w:p>
@@ -2977,7 +3351,63 @@
               <w:rPr>
                 <w:color w:val="000000" w:themeColor="text1"/>
               </w:rPr>
-              <w:t>M. Jafari, H. Girgis, N. Van Woudenberg, Z. Liao, R. Rohling, K. Gin, P. Abolmaesumi, T. Tsang</w:t>
+              <w:t xml:space="preserve">M. Jafari, H. </w:t>
+            </w:r>
+            <w:proofErr w:type="spellStart"/>
+            <w:r>
+              <w:rPr>
+                <w:color w:val="000000" w:themeColor="text1"/>
+              </w:rPr>
+              <w:t>Girgis</w:t>
+            </w:r>
+            <w:proofErr w:type="spellEnd"/>
+            <w:r>
+              <w:rPr>
+                <w:color w:val="000000" w:themeColor="text1"/>
+              </w:rPr>
+              <w:t xml:space="preserve">, N. Van </w:t>
+            </w:r>
+            <w:proofErr w:type="spellStart"/>
+            <w:r>
+              <w:rPr>
+                <w:color w:val="000000" w:themeColor="text1"/>
+              </w:rPr>
+              <w:t>Woudenberg</w:t>
+            </w:r>
+            <w:proofErr w:type="spellEnd"/>
+            <w:r>
+              <w:rPr>
+                <w:color w:val="000000" w:themeColor="text1"/>
+              </w:rPr>
+              <w:t xml:space="preserve">, Z. Liao, R. </w:t>
+            </w:r>
+            <w:proofErr w:type="spellStart"/>
+            <w:r>
+              <w:rPr>
+                <w:color w:val="000000" w:themeColor="text1"/>
+              </w:rPr>
+              <w:t>Rohling</w:t>
+            </w:r>
+            <w:proofErr w:type="spellEnd"/>
+            <w:r>
+              <w:rPr>
+                <w:color w:val="000000" w:themeColor="text1"/>
+              </w:rPr>
+              <w:t xml:space="preserve">, K. Gin, P. </w:t>
+            </w:r>
+            <w:proofErr w:type="spellStart"/>
+            <w:r>
+              <w:rPr>
+                <w:color w:val="000000" w:themeColor="text1"/>
+              </w:rPr>
+              <w:t>Abolmaesumi</w:t>
+            </w:r>
+            <w:proofErr w:type="spellEnd"/>
+            <w:r>
+              <w:rPr>
+                <w:color w:val="000000" w:themeColor="text1"/>
+              </w:rPr>
+              <w:t>, T. Tsang</w:t>
             </w:r>
           </w:p>
           <w:p>
@@ -3186,7 +3616,91 @@
               <w:rPr>
                 <w:color w:val="000000" w:themeColor="text1"/>
               </w:rPr>
-              <w:t xml:space="preserve">S. Bodenstedt, M. Wagner, L. Mündermann, H. Kenngott, B. Müller-Stich, S. Torge Mees, J. Weitz, S. Speidel </w:t>
+              <w:t xml:space="preserve">S. </w:t>
+            </w:r>
+            <w:proofErr w:type="spellStart"/>
+            <w:r>
+              <w:rPr>
+                <w:color w:val="000000" w:themeColor="text1"/>
+              </w:rPr>
+              <w:t>Bodenstedt</w:t>
+            </w:r>
+            <w:proofErr w:type="spellEnd"/>
+            <w:r>
+              <w:rPr>
+                <w:color w:val="000000" w:themeColor="text1"/>
+              </w:rPr>
+              <w:t xml:space="preserve">, M. Wagner, L. </w:t>
+            </w:r>
+            <w:proofErr w:type="spellStart"/>
+            <w:r>
+              <w:rPr>
+                <w:color w:val="000000" w:themeColor="text1"/>
+              </w:rPr>
+              <w:t>Mündermann</w:t>
+            </w:r>
+            <w:proofErr w:type="spellEnd"/>
+            <w:r>
+              <w:rPr>
+                <w:color w:val="000000" w:themeColor="text1"/>
+              </w:rPr>
+              <w:t xml:space="preserve">, H. </w:t>
+            </w:r>
+            <w:proofErr w:type="spellStart"/>
+            <w:r>
+              <w:rPr>
+                <w:color w:val="000000" w:themeColor="text1"/>
+              </w:rPr>
+              <w:t>Kenngott</w:t>
+            </w:r>
+            <w:proofErr w:type="spellEnd"/>
+            <w:r>
+              <w:rPr>
+                <w:color w:val="000000" w:themeColor="text1"/>
+              </w:rPr>
+              <w:t xml:space="preserve">, B. Müller-Stich, S. </w:t>
+            </w:r>
+            <w:proofErr w:type="spellStart"/>
+            <w:r>
+              <w:rPr>
+                <w:color w:val="000000" w:themeColor="text1"/>
+              </w:rPr>
+              <w:t>Torge</w:t>
+            </w:r>
+            <w:proofErr w:type="spellEnd"/>
+            <w:r>
+              <w:rPr>
+                <w:color w:val="000000" w:themeColor="text1"/>
+              </w:rPr>
+              <w:t xml:space="preserve"> </w:t>
+            </w:r>
+            <w:proofErr w:type="spellStart"/>
+            <w:r>
+              <w:rPr>
+                <w:color w:val="000000" w:themeColor="text1"/>
+              </w:rPr>
+              <w:t>Mees</w:t>
+            </w:r>
+            <w:proofErr w:type="spellEnd"/>
+            <w:r>
+              <w:rPr>
+                <w:color w:val="000000" w:themeColor="text1"/>
+              </w:rPr>
+              <w:t xml:space="preserve">, J. </w:t>
+            </w:r>
+            <w:proofErr w:type="spellStart"/>
+            <w:r>
+              <w:rPr>
+                <w:color w:val="000000" w:themeColor="text1"/>
+              </w:rPr>
+              <w:t>Weitz</w:t>
+            </w:r>
+            <w:proofErr w:type="spellEnd"/>
+            <w:r>
+              <w:rPr>
+                <w:color w:val="000000" w:themeColor="text1"/>
+              </w:rPr>
+              <w:t xml:space="preserve">, S. Speidel </w:t>
             </w:r>
           </w:p>
           <w:p>
@@ -3392,12 +3906,28 @@
               </w:rPr>
               <w:t xml:space="preserve">Chair: </w:t>
             </w:r>
-            <w:r>
-              <w:rPr>
-                <w:color w:val="FFFFFF" w:themeColor="background1"/>
-              </w:rPr>
-              <w:t>Stamatia Giannarou</w:t>
-            </w:r>
+            <w:proofErr w:type="spellStart"/>
+            <w:r>
+              <w:rPr>
+                <w:color w:val="FFFFFF" w:themeColor="background1"/>
+              </w:rPr>
+              <w:t>Stamatia</w:t>
+            </w:r>
+            <w:proofErr w:type="spellEnd"/>
+            <w:r>
+              <w:rPr>
+                <w:color w:val="FFFFFF" w:themeColor="background1"/>
+              </w:rPr>
+              <w:t xml:space="preserve"> </w:t>
+            </w:r>
+            <w:proofErr w:type="spellStart"/>
+            <w:r>
+              <w:rPr>
+                <w:color w:val="FFFFFF" w:themeColor="background1"/>
+              </w:rPr>
+              <w:t>Giannarou</w:t>
+            </w:r>
+            <w:proofErr w:type="spellEnd"/>
           </w:p>
         </w:tc>
       </w:tr>
@@ -3512,14 +4042,28 @@
               <w:rPr>
                 <w:color w:val="000000" w:themeColor="text1"/>
               </w:rPr>
-              <w:t xml:space="preserve"> Krumb,</w:t>
-            </w:r>
-            <w:r>
-              <w:rPr>
-                <w:color w:val="000000" w:themeColor="text1"/>
-              </w:rPr>
               <w:t xml:space="preserve"> </w:t>
             </w:r>
+            <w:proofErr w:type="spellStart"/>
+            <w:r>
+              <w:rPr>
+                <w:color w:val="000000" w:themeColor="text1"/>
+              </w:rPr>
+              <w:t>Krumb</w:t>
+            </w:r>
+            <w:proofErr w:type="spellEnd"/>
+            <w:r>
+              <w:rPr>
+                <w:color w:val="000000" w:themeColor="text1"/>
+              </w:rPr>
+              <w:t>,</w:t>
+            </w:r>
+            <w:r>
+              <w:rPr>
+                <w:color w:val="000000" w:themeColor="text1"/>
+              </w:rPr>
+              <w:t xml:space="preserve"> </w:t>
+            </w:r>
             <w:r>
               <w:rPr>
                 <w:color w:val="000000" w:themeColor="text1"/>
@@ -3536,8 +4080,16 @@
               <w:rPr>
                 <w:color w:val="000000" w:themeColor="text1"/>
               </w:rPr>
-              <w:t xml:space="preserve"> Bredemann</w:t>
-            </w:r>
+              <w:t xml:space="preserve"> </w:t>
+            </w:r>
+            <w:proofErr w:type="spellStart"/>
+            <w:r>
+              <w:rPr>
+                <w:color w:val="000000" w:themeColor="text1"/>
+              </w:rPr>
+              <w:t>Bredemann</w:t>
+            </w:r>
+            <w:proofErr w:type="spellEnd"/>
             <w:r>
               <w:rPr>
                 <w:color w:val="000000" w:themeColor="text1"/>
@@ -3560,14 +4112,28 @@
               <w:rPr>
                 <w:color w:val="000000" w:themeColor="text1"/>
               </w:rPr>
-              <w:t xml:space="preserve"> Stenin,</w:t>
-            </w:r>
-            <w:r>
-              <w:rPr>
-                <w:color w:val="000000" w:themeColor="text1"/>
-              </w:rPr>
               <w:t xml:space="preserve"> </w:t>
             </w:r>
+            <w:proofErr w:type="spellStart"/>
+            <w:r>
+              <w:rPr>
+                <w:color w:val="000000" w:themeColor="text1"/>
+              </w:rPr>
+              <w:t>Stenin</w:t>
+            </w:r>
+            <w:proofErr w:type="spellEnd"/>
+            <w:r>
+              <w:rPr>
+                <w:color w:val="000000" w:themeColor="text1"/>
+              </w:rPr>
+              <w:t>,</w:t>
+            </w:r>
+            <w:r>
+              <w:rPr>
+                <w:color w:val="000000" w:themeColor="text1"/>
+              </w:rPr>
+              <w:t xml:space="preserve"> </w:t>
+            </w:r>
             <w:r>
               <w:rPr>
                 <w:color w:val="000000" w:themeColor="text1"/>
@@ -3608,14 +4174,28 @@
               <w:rPr>
                 <w:color w:val="000000" w:themeColor="text1"/>
               </w:rPr>
-              <w:t xml:space="preserve"> Klenzner,</w:t>
-            </w:r>
-            <w:r>
-              <w:rPr>
-                <w:color w:val="000000" w:themeColor="text1"/>
-              </w:rPr>
               <w:t xml:space="preserve"> </w:t>
             </w:r>
+            <w:proofErr w:type="spellStart"/>
+            <w:r>
+              <w:rPr>
+                <w:color w:val="000000" w:themeColor="text1"/>
+              </w:rPr>
+              <w:t>Klenzner</w:t>
+            </w:r>
+            <w:proofErr w:type="spellEnd"/>
+            <w:r>
+              <w:rPr>
+                <w:color w:val="000000" w:themeColor="text1"/>
+              </w:rPr>
+              <w:t>,</w:t>
+            </w:r>
+            <w:r>
+              <w:rPr>
+                <w:color w:val="000000" w:themeColor="text1"/>
+              </w:rPr>
+              <w:t xml:space="preserve"> </w:t>
+            </w:r>
             <w:r>
               <w:rPr>
                 <w:color w:val="000000" w:themeColor="text1"/>
@@ -3632,14 +4212,28 @@
               <w:rPr>
                 <w:color w:val="000000" w:themeColor="text1"/>
               </w:rPr>
-              <w:t xml:space="preserve"> Schipper,</w:t>
-            </w:r>
-            <w:r>
-              <w:rPr>
-                <w:color w:val="000000" w:themeColor="text1"/>
-              </w:rPr>
               <w:t xml:space="preserve"> </w:t>
             </w:r>
+            <w:proofErr w:type="spellStart"/>
+            <w:r>
+              <w:rPr>
+                <w:color w:val="000000" w:themeColor="text1"/>
+              </w:rPr>
+              <w:t>Schipper</w:t>
+            </w:r>
+            <w:proofErr w:type="spellEnd"/>
+            <w:r>
+              <w:rPr>
+                <w:color w:val="000000" w:themeColor="text1"/>
+              </w:rPr>
+              <w:t>,</w:t>
+            </w:r>
+            <w:r>
+              <w:rPr>
+                <w:color w:val="000000" w:themeColor="text1"/>
+              </w:rPr>
+              <w:t xml:space="preserve"> </w:t>
+            </w:r>
             <w:r>
               <w:rPr>
                 <w:color w:val="000000" w:themeColor="text1"/>
@@ -3680,14 +4274,28 @@
               <w:rPr>
                 <w:color w:val="000000" w:themeColor="text1"/>
               </w:rPr>
-              <w:t xml:space="preserve"> Sakas,</w:t>
-            </w:r>
-            <w:r>
-              <w:rPr>
-                <w:color w:val="000000" w:themeColor="text1"/>
-              </w:rPr>
               <w:t xml:space="preserve"> </w:t>
             </w:r>
+            <w:proofErr w:type="spellStart"/>
+            <w:r>
+              <w:rPr>
+                <w:color w:val="000000" w:themeColor="text1"/>
+              </w:rPr>
+              <w:t>Sakas</w:t>
+            </w:r>
+            <w:proofErr w:type="spellEnd"/>
+            <w:r>
+              <w:rPr>
+                <w:color w:val="000000" w:themeColor="text1"/>
+              </w:rPr>
+              <w:t>,</w:t>
+            </w:r>
+            <w:r>
+              <w:rPr>
+                <w:color w:val="000000" w:themeColor="text1"/>
+              </w:rPr>
+              <w:t xml:space="preserve"> </w:t>
+            </w:r>
             <w:r>
               <w:rPr>
                 <w:color w:val="000000" w:themeColor="text1"/>
@@ -3704,21 +4312,51 @@
               <w:rPr>
                 <w:color w:val="000000" w:themeColor="text1"/>
               </w:rPr>
-              <w:t xml:space="preserve"> Mukhopadhyay</w:t>
-            </w:r>
-          </w:p>
-          <w:p>
-            <w:pPr>
-              <w:rPr>
-                <w:b/>
-                <w:color w:val="000000" w:themeColor="text1"/>
-              </w:rPr>
-            </w:pPr>
-            <w:r>
-              <w:rPr>
-                <w:color w:val="000000" w:themeColor="text1"/>
-              </w:rPr>
-              <w:t>Technische Universität Darmstadt (Germany)</w:t>
+              <w:t xml:space="preserve"> </w:t>
+            </w:r>
+            <w:proofErr w:type="spellStart"/>
+            <w:r>
+              <w:rPr>
+                <w:color w:val="000000" w:themeColor="text1"/>
+              </w:rPr>
+              <w:t>Mukhopadhyay</w:t>
+            </w:r>
+            <w:proofErr w:type="spellEnd"/>
+          </w:p>
+          <w:p>
+            <w:pPr>
+              <w:rPr>
+                <w:b/>
+                <w:color w:val="000000" w:themeColor="text1"/>
+              </w:rPr>
+            </w:pPr>
+            <w:proofErr w:type="spellStart"/>
+            <w:r>
+              <w:rPr>
+                <w:color w:val="000000" w:themeColor="text1"/>
+              </w:rPr>
+              <w:t>Technische</w:t>
+            </w:r>
+            <w:proofErr w:type="spellEnd"/>
+            <w:r>
+              <w:rPr>
+                <w:color w:val="000000" w:themeColor="text1"/>
+              </w:rPr>
+              <w:t xml:space="preserve"> </w:t>
+            </w:r>
+            <w:proofErr w:type="spellStart"/>
+            <w:r>
+              <w:rPr>
+                <w:color w:val="000000" w:themeColor="text1"/>
+              </w:rPr>
+              <w:t>Universität</w:t>
+            </w:r>
+            <w:proofErr w:type="spellEnd"/>
+            <w:r>
+              <w:rPr>
+                <w:color w:val="000000" w:themeColor="text1"/>
+              </w:rPr>
+              <w:t xml:space="preserve"> Darmstadt (Germany)</w:t>
             </w:r>
           </w:p>
         </w:tc>
@@ -3926,10 +4564,16 @@
               <w:rPr>
                 <w:color w:val="000000" w:themeColor="text1"/>
               </w:rPr>
-              <w:t xml:space="preserve"> Medan, L. Joskowicz</w:t>
-            </w:r>
-            <w:bookmarkStart w:id="0" w:name="_GoBack"/>
-            <w:bookmarkEnd w:id="0"/>
+              <w:t xml:space="preserve"> Medan, L. </w:t>
+            </w:r>
+            <w:proofErr w:type="spellStart"/>
+            <w:r>
+              <w:rPr>
+                <w:color w:val="000000" w:themeColor="text1"/>
+              </w:rPr>
+              <w:t>Joskowicz</w:t>
+            </w:r>
+            <w:proofErr w:type="spellEnd"/>
           </w:p>
           <w:p>
             <w:pPr>
@@ -4070,7 +4714,21 @@
               <w:rPr>
                 <w:color w:val="000000" w:themeColor="text1"/>
               </w:rPr>
-              <w:t xml:space="preserve"> Bisleri, R</w:t>
+              <w:t xml:space="preserve"> </w:t>
+            </w:r>
+            <w:proofErr w:type="spellStart"/>
+            <w:r>
+              <w:rPr>
+                <w:color w:val="000000" w:themeColor="text1"/>
+              </w:rPr>
+              <w:t>Bisleri</w:t>
+            </w:r>
+            <w:proofErr w:type="spellEnd"/>
+            <w:r>
+              <w:rPr>
+                <w:color w:val="000000" w:themeColor="text1"/>
+              </w:rPr>
+              <w:t>, R</w:t>
             </w:r>
             <w:r>
               <w:rPr>
@@ -4359,19 +5017,47 @@
               <w:rPr>
                 <w:color w:val="000000" w:themeColor="text1"/>
               </w:rPr>
-              <w:t xml:space="preserve"> Riediger, J</w:t>
-            </w:r>
-            <w:r>
-              <w:rPr>
-                <w:color w:val="000000" w:themeColor="text1"/>
-              </w:rPr>
-              <w:t>.</w:t>
-            </w:r>
-            <w:r>
-              <w:rPr>
-                <w:color w:val="000000" w:themeColor="text1"/>
-              </w:rPr>
-              <w:t xml:space="preserve"> Weitz, S</w:t>
+              <w:t xml:space="preserve"> </w:t>
+            </w:r>
+            <w:proofErr w:type="spellStart"/>
+            <w:r>
+              <w:rPr>
+                <w:color w:val="000000" w:themeColor="text1"/>
+              </w:rPr>
+              <w:t>Riediger</w:t>
+            </w:r>
+            <w:proofErr w:type="spellEnd"/>
+            <w:r>
+              <w:rPr>
+                <w:color w:val="000000" w:themeColor="text1"/>
+              </w:rPr>
+              <w:t>, J</w:t>
+            </w:r>
+            <w:r>
+              <w:rPr>
+                <w:color w:val="000000" w:themeColor="text1"/>
+              </w:rPr>
+              <w:t>.</w:t>
+            </w:r>
+            <w:r>
+              <w:rPr>
+                <w:color w:val="000000" w:themeColor="text1"/>
+              </w:rPr>
+              <w:t xml:space="preserve"> </w:t>
+            </w:r>
+            <w:proofErr w:type="spellStart"/>
+            <w:r>
+              <w:rPr>
+                <w:color w:val="000000" w:themeColor="text1"/>
+              </w:rPr>
+              <w:t>Weitz</w:t>
+            </w:r>
+            <w:proofErr w:type="spellEnd"/>
+            <w:r>
+              <w:rPr>
+                <w:color w:val="000000" w:themeColor="text1"/>
+              </w:rPr>
+              <w:t>, S</w:t>
             </w:r>
             <w:r>
               <w:rPr>
@@ -4461,7 +5147,23 @@
                 <w:b/>
                 <w:color w:val="000000" w:themeColor="text1"/>
               </w:rPr>
-              <w:t xml:space="preserve">easibility of 3D/4D Ultrasound Transperineal Image-Guidance for Robotic Radical Prostatectomy </w:t>
+              <w:t xml:space="preserve">easibility of 3D/4D Ultrasound </w:t>
+            </w:r>
+            <w:proofErr w:type="spellStart"/>
+            <w:r>
+              <w:rPr>
+                <w:b/>
+                <w:color w:val="000000" w:themeColor="text1"/>
+              </w:rPr>
+              <w:t>Transperineal</w:t>
+            </w:r>
+            <w:proofErr w:type="spellEnd"/>
+            <w:r>
+              <w:rPr>
+                <w:b/>
+                <w:color w:val="000000" w:themeColor="text1"/>
+              </w:rPr>
+              <w:t xml:space="preserve"> Image-Guidance for Robotic Radical Prostatectomy </w:t>
             </w:r>
           </w:p>
           <w:p>
@@ -4486,8 +5188,16 @@
               <w:rPr>
                 <w:color w:val="000000" w:themeColor="text1"/>
               </w:rPr>
-              <w:t xml:space="preserve"> Mathur</w:t>
-            </w:r>
+              <w:t xml:space="preserve"> </w:t>
+            </w:r>
+            <w:proofErr w:type="spellStart"/>
+            <w:r>
+              <w:rPr>
+                <w:color w:val="000000" w:themeColor="text1"/>
+              </w:rPr>
+              <w:t>Mathur</w:t>
+            </w:r>
+            <w:proofErr w:type="spellEnd"/>
             <w:r>
               <w:rPr>
                 <w:color w:val="000000" w:themeColor="text1"/>
@@ -4510,8 +5220,16 @@
               <w:rPr>
                 <w:color w:val="000000" w:themeColor="text1"/>
               </w:rPr>
-              <w:t xml:space="preserve"> Samei</w:t>
-            </w:r>
+              <w:t xml:space="preserve"> </w:t>
+            </w:r>
+            <w:proofErr w:type="spellStart"/>
+            <w:r>
+              <w:rPr>
+                <w:color w:val="000000" w:themeColor="text1"/>
+              </w:rPr>
+              <w:t>Samei</w:t>
+            </w:r>
+            <w:proofErr w:type="spellEnd"/>
             <w:r>
               <w:rPr>
                 <w:color w:val="000000" w:themeColor="text1"/>
@@ -4570,8 +5288,16 @@
               <w:rPr>
                 <w:color w:val="000000" w:themeColor="text1"/>
               </w:rPr>
-              <w:t xml:space="preserve"> Salcudean</w:t>
-            </w:r>
+              <w:t xml:space="preserve"> </w:t>
+            </w:r>
+            <w:proofErr w:type="spellStart"/>
+            <w:r>
+              <w:rPr>
+                <w:color w:val="000000" w:themeColor="text1"/>
+              </w:rPr>
+              <w:t>Salcudean</w:t>
+            </w:r>
+            <w:proofErr w:type="spellEnd"/>
           </w:p>
           <w:p>
             <w:pPr>
@@ -4781,8 +5507,16 @@
               <w:rPr>
                 <w:color w:val="000000" w:themeColor="text1"/>
               </w:rPr>
-              <w:t xml:space="preserve"> Fotouhi</w:t>
-            </w:r>
+              <w:t xml:space="preserve"> </w:t>
+            </w:r>
+            <w:proofErr w:type="spellStart"/>
+            <w:r>
+              <w:rPr>
+                <w:color w:val="000000" w:themeColor="text1"/>
+              </w:rPr>
+              <w:t>Fotouhi</w:t>
+            </w:r>
+            <w:proofErr w:type="spellEnd"/>
             <w:r>
               <w:rPr>
                 <w:color w:val="000000" w:themeColor="text1"/>
@@ -4853,8 +5587,16 @@
               <w:rPr>
                 <w:color w:val="000000" w:themeColor="text1"/>
               </w:rPr>
-              <w:t xml:space="preserve"> Gu</w:t>
-            </w:r>
+              <w:t xml:space="preserve"> </w:t>
+            </w:r>
+            <w:proofErr w:type="spellStart"/>
+            <w:r>
+              <w:rPr>
+                <w:color w:val="000000" w:themeColor="text1"/>
+              </w:rPr>
+              <w:t>Gu</w:t>
+            </w:r>
+            <w:proofErr w:type="spellEnd"/>
             <w:r>
               <w:rPr>
                 <w:color w:val="000000" w:themeColor="text1"/>
@@ -4937,8 +5679,16 @@
               <w:rPr>
                 <w:color w:val="000000" w:themeColor="text1"/>
               </w:rPr>
-              <w:t xml:space="preserve"> Navab</w:t>
-            </w:r>
+              <w:t xml:space="preserve"> </w:t>
+            </w:r>
+            <w:proofErr w:type="spellStart"/>
+            <w:r>
+              <w:rPr>
+                <w:color w:val="000000" w:themeColor="text1"/>
+              </w:rPr>
+              <w:t>Navab</w:t>
+            </w:r>
+            <w:proofErr w:type="spellEnd"/>
           </w:p>
           <w:p>
             <w:pPr>
@@ -5064,8 +5814,16 @@
               <w:rPr>
                 <w:color w:val="000000" w:themeColor="text1"/>
               </w:rPr>
-              <w:t xml:space="preserve"> Roner</w:t>
-            </w:r>
+              <w:t xml:space="preserve"> </w:t>
+            </w:r>
+            <w:proofErr w:type="spellStart"/>
+            <w:r>
+              <w:rPr>
+                <w:color w:val="000000" w:themeColor="text1"/>
+              </w:rPr>
+              <w:t>Roner</w:t>
+            </w:r>
+            <w:proofErr w:type="spellEnd"/>
             <w:r>
               <w:rPr>
                 <w:color w:val="000000" w:themeColor="text1"/>
@@ -5088,8 +5846,16 @@
               <w:rPr>
                 <w:color w:val="000000" w:themeColor="text1"/>
               </w:rPr>
-              <w:t xml:space="preserve"> von Atzigen</w:t>
-            </w:r>
+              <w:t xml:space="preserve"> von </w:t>
+            </w:r>
+            <w:proofErr w:type="spellStart"/>
+            <w:r>
+              <w:rPr>
+                <w:color w:val="000000" w:themeColor="text1"/>
+              </w:rPr>
+              <w:t>Atzigen</w:t>
+            </w:r>
+            <w:proofErr w:type="spellEnd"/>
             <w:r>
               <w:rPr>
                 <w:color w:val="000000" w:themeColor="text1"/>
@@ -5112,8 +5878,16 @@
               <w:rPr>
                 <w:color w:val="000000" w:themeColor="text1"/>
               </w:rPr>
-              <w:t xml:space="preserve"> Scaramuzza</w:t>
-            </w:r>
+              <w:t xml:space="preserve"> </w:t>
+            </w:r>
+            <w:proofErr w:type="spellStart"/>
+            <w:r>
+              <w:rPr>
+                <w:color w:val="000000" w:themeColor="text1"/>
+              </w:rPr>
+              <w:t>Scaramuzza</w:t>
+            </w:r>
+            <w:proofErr w:type="spellEnd"/>
             <w:r>
               <w:rPr>
                 <w:color w:val="000000" w:themeColor="text1"/>
@@ -5184,8 +5958,16 @@
               <w:rPr>
                 <w:color w:val="000000" w:themeColor="text1"/>
               </w:rPr>
-              <w:t xml:space="preserve"> Farshad</w:t>
-            </w:r>
+              <w:t xml:space="preserve"> </w:t>
+            </w:r>
+            <w:proofErr w:type="spellStart"/>
+            <w:r>
+              <w:rPr>
+                <w:color w:val="000000" w:themeColor="text1"/>
+              </w:rPr>
+              <w:t>Farshad</w:t>
+            </w:r>
+            <w:proofErr w:type="spellEnd"/>
             <w:r>
               <w:rPr>
                 <w:color w:val="000000" w:themeColor="text1"/>
@@ -5208,21 +5990,37 @@
               <w:rPr>
                 <w:color w:val="000000" w:themeColor="text1"/>
               </w:rPr>
-              <w:t xml:space="preserve"> Fürnstahl</w:t>
-            </w:r>
-          </w:p>
-          <w:p>
-            <w:pPr>
-              <w:rPr>
-                <w:b/>
-                <w:color w:val="000000" w:themeColor="text1"/>
-              </w:rPr>
-            </w:pPr>
-            <w:r>
-              <w:rPr>
-                <w:color w:val="000000" w:themeColor="text1"/>
-              </w:rPr>
-              <w:t>Balgrist University Hospital Zurich (Switzerland)</w:t>
+              <w:t xml:space="preserve"> </w:t>
+            </w:r>
+            <w:proofErr w:type="spellStart"/>
+            <w:r>
+              <w:rPr>
+                <w:color w:val="000000" w:themeColor="text1"/>
+              </w:rPr>
+              <w:t>Fürnstahl</w:t>
+            </w:r>
+            <w:proofErr w:type="spellEnd"/>
+          </w:p>
+          <w:p>
+            <w:pPr>
+              <w:rPr>
+                <w:b/>
+                <w:color w:val="000000" w:themeColor="text1"/>
+              </w:rPr>
+            </w:pPr>
+            <w:proofErr w:type="spellStart"/>
+            <w:r>
+              <w:rPr>
+                <w:color w:val="000000" w:themeColor="text1"/>
+              </w:rPr>
+              <w:t>Balgrist</w:t>
+            </w:r>
+            <w:proofErr w:type="spellEnd"/>
+            <w:r>
+              <w:rPr>
+                <w:color w:val="000000" w:themeColor="text1"/>
+              </w:rPr>
+              <w:t xml:space="preserve"> University Hospital Zurich (Switzerland)</w:t>
             </w:r>
           </w:p>
         </w:tc>
@@ -5359,8 +6157,16 @@
               <w:rPr>
                 <w:color w:val="000000" w:themeColor="text1"/>
               </w:rPr>
-              <w:t xml:space="preserve"> Rudan</w:t>
-            </w:r>
+              <w:t xml:space="preserve"> </w:t>
+            </w:r>
+            <w:proofErr w:type="spellStart"/>
+            <w:r>
+              <w:rPr>
+                <w:color w:val="000000" w:themeColor="text1"/>
+              </w:rPr>
+              <w:t>Rudan</w:t>
+            </w:r>
+            <w:proofErr w:type="spellEnd"/>
             <w:r>
               <w:rPr>
                 <w:color w:val="000000" w:themeColor="text1"/>
@@ -5484,7 +6290,23 @@
                 <w:b/>
                 <w:color w:val="000000" w:themeColor="text1"/>
               </w:rPr>
-              <w:t>A Novel Gaze-supported Multimodel Human Computer Interaction for Ultrasound Machines</w:t>
+              <w:t xml:space="preserve">A Novel Gaze-supported </w:t>
+            </w:r>
+            <w:proofErr w:type="spellStart"/>
+            <w:r>
+              <w:rPr>
+                <w:b/>
+                <w:color w:val="000000" w:themeColor="text1"/>
+              </w:rPr>
+              <w:t>Multimodel</w:t>
+            </w:r>
+            <w:proofErr w:type="spellEnd"/>
+            <w:r>
+              <w:rPr>
+                <w:b/>
+                <w:color w:val="000000" w:themeColor="text1"/>
+              </w:rPr>
+              <w:t xml:space="preserve"> Human Computer Interaction for Ultrasound Machines</w:t>
             </w:r>
           </w:p>
           <w:p>
@@ -5533,8 +6355,16 @@
               <w:rPr>
                 <w:color w:val="000000" w:themeColor="text1"/>
               </w:rPr>
-              <w:t xml:space="preserve"> Salcudean</w:t>
-            </w:r>
+              <w:t xml:space="preserve"> </w:t>
+            </w:r>
+            <w:proofErr w:type="spellStart"/>
+            <w:r>
+              <w:rPr>
+                <w:color w:val="000000" w:themeColor="text1"/>
+              </w:rPr>
+              <w:t>Salcudean</w:t>
+            </w:r>
+            <w:proofErr w:type="spellEnd"/>
             <w:r>
               <w:rPr>
                 <w:color w:val="000000" w:themeColor="text1"/>
@@ -5557,8 +6387,16 @@
               <w:rPr>
                 <w:color w:val="000000" w:themeColor="text1"/>
               </w:rPr>
-              <w:t xml:space="preserve"> Rohling</w:t>
-            </w:r>
+              <w:t xml:space="preserve"> </w:t>
+            </w:r>
+            <w:proofErr w:type="spellStart"/>
+            <w:r>
+              <w:rPr>
+                <w:color w:val="000000" w:themeColor="text1"/>
+              </w:rPr>
+              <w:t>Rohling</w:t>
+            </w:r>
+            <w:proofErr w:type="spellEnd"/>
           </w:p>
           <w:p>
             <w:pPr>
@@ -5684,8 +6522,16 @@
               <w:rPr>
                 <w:color w:val="000000" w:themeColor="text1"/>
               </w:rPr>
-              <w:t xml:space="preserve"> Pesteie</w:t>
-            </w:r>
+              <w:t xml:space="preserve"> </w:t>
+            </w:r>
+            <w:proofErr w:type="spellStart"/>
+            <w:r>
+              <w:rPr>
+                <w:color w:val="000000" w:themeColor="text1"/>
+              </w:rPr>
+              <w:t>Pesteie</w:t>
+            </w:r>
+            <w:proofErr w:type="spellEnd"/>
             <w:r>
               <w:rPr>
                 <w:color w:val="000000" w:themeColor="text1"/>
@@ -5708,8 +6554,16 @@
               <w:rPr>
                 <w:color w:val="000000" w:themeColor="text1"/>
               </w:rPr>
-              <w:t xml:space="preserve"> Azizi</w:t>
-            </w:r>
+              <w:t xml:space="preserve"> </w:t>
+            </w:r>
+            <w:proofErr w:type="spellStart"/>
+            <w:r>
+              <w:rPr>
+                <w:color w:val="000000" w:themeColor="text1"/>
+              </w:rPr>
+              <w:t>Azizi</w:t>
+            </w:r>
+            <w:proofErr w:type="spellEnd"/>
             <w:r>
               <w:rPr>
                 <w:color w:val="000000" w:themeColor="text1"/>
@@ -5732,8 +6586,16 @@
               <w:rPr>
                 <w:color w:val="000000" w:themeColor="text1"/>
               </w:rPr>
-              <w:t xml:space="preserve"> Javadi</w:t>
-            </w:r>
+              <w:t xml:space="preserve"> </w:t>
+            </w:r>
+            <w:proofErr w:type="spellStart"/>
+            <w:r>
+              <w:rPr>
+                <w:color w:val="000000" w:themeColor="text1"/>
+              </w:rPr>
+              <w:t>Javadi</w:t>
+            </w:r>
+            <w:proofErr w:type="spellEnd"/>
             <w:r>
               <w:rPr>
                 <w:color w:val="000000" w:themeColor="text1"/>
@@ -5816,8 +6678,16 @@
               <w:rPr>
                 <w:color w:val="000000" w:themeColor="text1"/>
               </w:rPr>
-              <w:t xml:space="preserve"> Kwak</w:t>
-            </w:r>
+              <w:t xml:space="preserve"> </w:t>
+            </w:r>
+            <w:proofErr w:type="spellStart"/>
+            <w:r>
+              <w:rPr>
+                <w:color w:val="000000" w:themeColor="text1"/>
+              </w:rPr>
+              <w:t>Kwak</w:t>
+            </w:r>
+            <w:proofErr w:type="spellEnd"/>
             <w:r>
               <w:rPr>
                 <w:color w:val="000000" w:themeColor="text1"/>
@@ -5858,7 +6728,14 @@
               <w:rPr>
                 <w:color w:val="000000" w:themeColor="text1"/>
               </w:rPr>
-              <w:t>.B. T</w:t>
+              <w:t xml:space="preserve">.B. </w:t>
+            </w:r>
+            <w:proofErr w:type="spellStart"/>
+            <w:r>
+              <w:rPr>
+                <w:color w:val="000000" w:themeColor="text1"/>
+              </w:rPr>
+              <w:t>T</w:t>
             </w:r>
             <w:r>
               <w:rPr>
@@ -5866,6 +6743,7 @@
               </w:rPr>
               <w:t>urkbey</w:t>
             </w:r>
+            <w:proofErr w:type="spellEnd"/>
             <w:r>
               <w:rPr>
                 <w:color w:val="000000" w:themeColor="text1"/>
@@ -5890,6 +6768,7 @@
               </w:rPr>
               <w:t xml:space="preserve"> </w:t>
             </w:r>
+            <w:proofErr w:type="spellStart"/>
             <w:r>
               <w:rPr>
                 <w:color w:val="000000" w:themeColor="text1"/>
@@ -5902,6 +6781,7 @@
               </w:rPr>
               <w:t>hoyke</w:t>
             </w:r>
+            <w:proofErr w:type="spellEnd"/>
             <w:r>
               <w:rPr>
                 <w:color w:val="000000" w:themeColor="text1"/>
@@ -5948,8 +6828,16 @@
               <w:rPr>
                 <w:color w:val="000000" w:themeColor="text1"/>
               </w:rPr>
-              <w:t xml:space="preserve"> Rohling</w:t>
-            </w:r>
+              <w:t xml:space="preserve"> </w:t>
+            </w:r>
+            <w:proofErr w:type="spellStart"/>
+            <w:r>
+              <w:rPr>
+                <w:color w:val="000000" w:themeColor="text1"/>
+              </w:rPr>
+              <w:t>Rohling</w:t>
+            </w:r>
+            <w:proofErr w:type="spellEnd"/>
             <w:r>
               <w:rPr>
                 <w:color w:val="000000" w:themeColor="text1"/>
@@ -5972,8 +6860,16 @@
               <w:rPr>
                 <w:color w:val="000000" w:themeColor="text1"/>
               </w:rPr>
-              <w:t xml:space="preserve"> Abolmaesumi</w:t>
-            </w:r>
+              <w:t xml:space="preserve"> </w:t>
+            </w:r>
+            <w:proofErr w:type="spellStart"/>
+            <w:r>
+              <w:rPr>
+                <w:color w:val="000000" w:themeColor="text1"/>
+              </w:rPr>
+              <w:t>Abolmaesumi</w:t>
+            </w:r>
+            <w:proofErr w:type="spellEnd"/>
             <w:r>
               <w:rPr>
                 <w:color w:val="000000" w:themeColor="text1"/>
@@ -6117,8 +7013,16 @@
               <w:rPr>
                 <w:color w:val="000000" w:themeColor="text1"/>
               </w:rPr>
-              <w:t xml:space="preserve"> Avinash</w:t>
-            </w:r>
+              <w:t xml:space="preserve"> </w:t>
+            </w:r>
+            <w:proofErr w:type="spellStart"/>
+            <w:r>
+              <w:rPr>
+                <w:color w:val="000000" w:themeColor="text1"/>
+              </w:rPr>
+              <w:t>Avinash</w:t>
+            </w:r>
+            <w:proofErr w:type="spellEnd"/>
             <w:r>
               <w:rPr>
                 <w:color w:val="000000" w:themeColor="text1"/>
@@ -6153,8 +7057,16 @@
               <w:rPr>
                 <w:color w:val="000000" w:themeColor="text1"/>
               </w:rPr>
-              <w:t xml:space="preserve"> Abdelaal</w:t>
-            </w:r>
+              <w:t xml:space="preserve"> </w:t>
+            </w:r>
+            <w:proofErr w:type="spellStart"/>
+            <w:r>
+              <w:rPr>
+                <w:color w:val="000000" w:themeColor="text1"/>
+              </w:rPr>
+              <w:t>Abdelaal</w:t>
+            </w:r>
+            <w:proofErr w:type="spellEnd"/>
             <w:r>
               <w:rPr>
                 <w:color w:val="000000" w:themeColor="text1"/>
@@ -6177,8 +7089,16 @@
               <w:rPr>
                 <w:color w:val="000000" w:themeColor="text1"/>
               </w:rPr>
-              <w:t xml:space="preserve"> Mathur</w:t>
-            </w:r>
+              <w:t xml:space="preserve"> </w:t>
+            </w:r>
+            <w:proofErr w:type="spellStart"/>
+            <w:r>
+              <w:rPr>
+                <w:color w:val="000000" w:themeColor="text1"/>
+              </w:rPr>
+              <w:t>Mathur</w:t>
+            </w:r>
+            <w:proofErr w:type="spellEnd"/>
             <w:r>
               <w:rPr>
                 <w:color w:val="000000" w:themeColor="text1"/>
@@ -6201,8 +7121,16 @@
               <w:rPr>
                 <w:color w:val="000000" w:themeColor="text1"/>
               </w:rPr>
-              <w:t xml:space="preserve"> Salcudean</w:t>
-            </w:r>
+              <w:t xml:space="preserve"> </w:t>
+            </w:r>
+            <w:proofErr w:type="spellStart"/>
+            <w:r>
+              <w:rPr>
+                <w:color w:val="000000" w:themeColor="text1"/>
+              </w:rPr>
+              <w:t>Salcudean</w:t>
+            </w:r>
+            <w:proofErr w:type="spellEnd"/>
           </w:p>
           <w:p>
             <w:pPr>
@@ -6351,8 +7279,16 @@
               <w:rPr>
                 <w:color w:val="FFFFFF" w:themeColor="background1"/>
               </w:rPr>
-              <w:t>Chair: Nicola Reike</w:t>
-            </w:r>
+              <w:t xml:space="preserve">Chair: Nicola </w:t>
+            </w:r>
+            <w:proofErr w:type="spellStart"/>
+            <w:r>
+              <w:rPr>
+                <w:color w:val="FFFFFF" w:themeColor="background1"/>
+              </w:rPr>
+              <w:t>Reike</w:t>
+            </w:r>
+            <w:proofErr w:type="spellEnd"/>
           </w:p>
         </w:tc>
       </w:tr>
@@ -6418,7 +7354,23 @@
                 <w:b/>
                 <w:color w:val="000000" w:themeColor="text1"/>
               </w:rPr>
-              <w:t>Weakly Supervised Method for Spatio-Temporal Tool Tracking in Laparoscopic Videos</w:t>
+              <w:t xml:space="preserve">Weakly Supervised Method for </w:t>
+            </w:r>
+            <w:proofErr w:type="spellStart"/>
+            <w:r>
+              <w:rPr>
+                <w:b/>
+                <w:color w:val="000000" w:themeColor="text1"/>
+              </w:rPr>
+              <w:t>Spatio</w:t>
+            </w:r>
+            <w:proofErr w:type="spellEnd"/>
+            <w:r>
+              <w:rPr>
+                <w:b/>
+                <w:color w:val="000000" w:themeColor="text1"/>
+              </w:rPr>
+              <w:t>-Temporal Tool Tracking in Laparoscopic Videos</w:t>
             </w:r>
           </w:p>
           <w:p>
@@ -6443,8 +7395,16 @@
               <w:rPr>
                 <w:color w:val="000000" w:themeColor="text1"/>
               </w:rPr>
-              <w:t xml:space="preserve"> Nwoye</w:t>
-            </w:r>
+              <w:t xml:space="preserve"> </w:t>
+            </w:r>
+            <w:proofErr w:type="spellStart"/>
+            <w:r>
+              <w:rPr>
+                <w:color w:val="000000" w:themeColor="text1"/>
+              </w:rPr>
+              <w:t>Nwoye</w:t>
+            </w:r>
+            <w:proofErr w:type="spellEnd"/>
             <w:r>
               <w:rPr>
                 <w:color w:val="000000" w:themeColor="text1"/>
@@ -6479,8 +7439,16 @@
               <w:rPr>
                 <w:color w:val="000000" w:themeColor="text1"/>
               </w:rPr>
-              <w:t xml:space="preserve"> Marescaux</w:t>
-            </w:r>
+              <w:t xml:space="preserve"> </w:t>
+            </w:r>
+            <w:proofErr w:type="spellStart"/>
+            <w:r>
+              <w:rPr>
+                <w:color w:val="000000" w:themeColor="text1"/>
+              </w:rPr>
+              <w:t>Marescaux</w:t>
+            </w:r>
+            <w:proofErr w:type="spellEnd"/>
             <w:r>
               <w:rPr>
                 <w:color w:val="000000" w:themeColor="text1"/>
@@ -6678,8 +7646,16 @@
               <w:rPr>
                 <w:color w:val="000000" w:themeColor="text1"/>
               </w:rPr>
-              <w:t xml:space="preserve"> Marescaux</w:t>
-            </w:r>
+              <w:t xml:space="preserve"> </w:t>
+            </w:r>
+            <w:proofErr w:type="spellStart"/>
+            <w:r>
+              <w:rPr>
+                <w:color w:val="000000" w:themeColor="text1"/>
+              </w:rPr>
+              <w:t>Marescaux</w:t>
+            </w:r>
+            <w:proofErr w:type="spellEnd"/>
             <w:r>
               <w:rPr>
                 <w:color w:val="000000" w:themeColor="text1"/>
@@ -6789,7 +7765,23 @@
                 <w:b/>
                 <w:color w:val="000000" w:themeColor="text1"/>
               </w:rPr>
-              <w:t>Objective Assessment of Intraoperative Technical Skill in Capsulorhexis with Temporal Neural Networks</w:t>
+              <w:t xml:space="preserve">Objective Assessment of Intraoperative Technical Skill in </w:t>
+            </w:r>
+            <w:proofErr w:type="spellStart"/>
+            <w:r>
+              <w:rPr>
+                <w:b/>
+                <w:color w:val="000000" w:themeColor="text1"/>
+              </w:rPr>
+              <w:t>Capsulorhexis</w:t>
+            </w:r>
+            <w:proofErr w:type="spellEnd"/>
+            <w:r>
+              <w:rPr>
+                <w:b/>
+                <w:color w:val="000000" w:themeColor="text1"/>
+              </w:rPr>
+              <w:t xml:space="preserve"> with Temporal Neural Networks</w:t>
             </w:r>
           </w:p>
           <w:p>
@@ -6910,8 +7902,16 @@
               <w:rPr>
                 <w:color w:val="000000" w:themeColor="text1"/>
               </w:rPr>
-              <w:t xml:space="preserve"> Sikder</w:t>
-            </w:r>
+              <w:t xml:space="preserve"> </w:t>
+            </w:r>
+            <w:proofErr w:type="spellStart"/>
+            <w:r>
+              <w:rPr>
+                <w:color w:val="000000" w:themeColor="text1"/>
+              </w:rPr>
+              <w:t>Sikder</w:t>
+            </w:r>
+            <w:proofErr w:type="spellEnd"/>
             <w:r>
               <w:rPr>
                 <w:color w:val="000000" w:themeColor="text1"/>
@@ -6928,8 +7928,16 @@
               <w:rPr>
                 <w:color w:val="000000" w:themeColor="text1"/>
               </w:rPr>
-              <w:t>. Vedula</w:t>
-            </w:r>
+              <w:t xml:space="preserve">. </w:t>
+            </w:r>
+            <w:proofErr w:type="spellStart"/>
+            <w:r>
+              <w:rPr>
+                <w:color w:val="000000" w:themeColor="text1"/>
+              </w:rPr>
+              <w:t>Vedula</w:t>
+            </w:r>
+            <w:proofErr w:type="spellEnd"/>
           </w:p>
           <w:p>
             <w:pPr>
@@ -7096,8 +8104,16 @@
               <w:rPr>
                 <w:color w:val="000000" w:themeColor="text1"/>
               </w:rPr>
-              <w:t xml:space="preserve"> Issenhuth</w:t>
-            </w:r>
+              <w:t xml:space="preserve"> </w:t>
+            </w:r>
+            <w:proofErr w:type="spellStart"/>
+            <w:r>
+              <w:rPr>
+                <w:color w:val="000000" w:themeColor="text1"/>
+              </w:rPr>
+              <w:t>Issenhuth</w:t>
+            </w:r>
+            <w:proofErr w:type="spellEnd"/>
             <w:r>
               <w:rPr>
                 <w:color w:val="000000" w:themeColor="text1"/>
@@ -7114,7 +8130,21 @@
               <w:rPr>
                 <w:color w:val="000000" w:themeColor="text1"/>
               </w:rPr>
-              <w:t xml:space="preserve">. Srivastav, </w:t>
+              <w:t xml:space="preserve">. </w:t>
+            </w:r>
+            <w:proofErr w:type="spellStart"/>
+            <w:r>
+              <w:rPr>
+                <w:color w:val="000000" w:themeColor="text1"/>
+              </w:rPr>
+              <w:t>Srivastav</w:t>
+            </w:r>
+            <w:proofErr w:type="spellEnd"/>
+            <w:r>
+              <w:rPr>
+                <w:color w:val="000000" w:themeColor="text1"/>
+              </w:rPr>
+              <w:t xml:space="preserve">, </w:t>
             </w:r>
             <w:r>
               <w:rPr>
@@ -7132,8 +8162,16 @@
               <w:rPr>
                 <w:color w:val="000000" w:themeColor="text1"/>
               </w:rPr>
-              <w:t xml:space="preserve"> Gangi</w:t>
-            </w:r>
+              <w:t xml:space="preserve"> </w:t>
+            </w:r>
+            <w:proofErr w:type="spellStart"/>
+            <w:r>
+              <w:rPr>
+                <w:color w:val="000000" w:themeColor="text1"/>
+              </w:rPr>
+              <w:t>Gangi</w:t>
+            </w:r>
+            <w:proofErr w:type="spellEnd"/>
             <w:r>
               <w:rPr>
                 <w:color w:val="000000" w:themeColor="text1"/>
@@ -7256,7 +8294,21 @@
               <w:rPr>
                 <w:color w:val="000000" w:themeColor="text1"/>
               </w:rPr>
-              <w:t xml:space="preserve">. Bodenstedt, </w:t>
+              <w:t xml:space="preserve">. </w:t>
+            </w:r>
+            <w:proofErr w:type="spellStart"/>
+            <w:r>
+              <w:rPr>
+                <w:color w:val="000000" w:themeColor="text1"/>
+              </w:rPr>
+              <w:t>Bodenstedt</w:t>
+            </w:r>
+            <w:proofErr w:type="spellEnd"/>
+            <w:r>
+              <w:rPr>
+                <w:color w:val="000000" w:themeColor="text1"/>
+              </w:rPr>
+              <w:t xml:space="preserve">, </w:t>
             </w:r>
             <w:r>
               <w:rPr>
@@ -7268,7 +8320,21 @@
               <w:rPr>
                 <w:color w:val="000000" w:themeColor="text1"/>
               </w:rPr>
-              <w:t xml:space="preserve">. Rivoir, </w:t>
+              <w:t xml:space="preserve">. </w:t>
+            </w:r>
+            <w:proofErr w:type="spellStart"/>
+            <w:r>
+              <w:rPr>
+                <w:color w:val="000000" w:themeColor="text1"/>
+              </w:rPr>
+              <w:t>Rivoir</w:t>
+            </w:r>
+            <w:proofErr w:type="spellEnd"/>
+            <w:r>
+              <w:rPr>
+                <w:color w:val="000000" w:themeColor="text1"/>
+              </w:rPr>
+              <w:t xml:space="preserve">, </w:t>
             </w:r>
             <w:r>
               <w:rPr>
@@ -7280,7 +8346,21 @@
               <w:rPr>
                 <w:color w:val="000000" w:themeColor="text1"/>
               </w:rPr>
-              <w:t xml:space="preserve">. Jenke, </w:t>
+              <w:t xml:space="preserve">. </w:t>
+            </w:r>
+            <w:proofErr w:type="spellStart"/>
+            <w:r>
+              <w:rPr>
+                <w:color w:val="000000" w:themeColor="text1"/>
+              </w:rPr>
+              <w:t>Jenke</w:t>
+            </w:r>
+            <w:proofErr w:type="spellEnd"/>
+            <w:r>
+              <w:rPr>
+                <w:color w:val="000000" w:themeColor="text1"/>
+              </w:rPr>
+              <w:t xml:space="preserve">, </w:t>
             </w:r>
             <w:r>
               <w:rPr>
@@ -7334,8 +8414,16 @@
               <w:rPr>
                 <w:color w:val="000000" w:themeColor="text1"/>
               </w:rPr>
-              <w:t xml:space="preserve"> Mees</w:t>
-            </w:r>
+              <w:t xml:space="preserve"> </w:t>
+            </w:r>
+            <w:proofErr w:type="spellStart"/>
+            <w:r>
+              <w:rPr>
+                <w:color w:val="000000" w:themeColor="text1"/>
+              </w:rPr>
+              <w:t>Mees</w:t>
+            </w:r>
+            <w:proofErr w:type="spellEnd"/>
             <w:r>
               <w:rPr>
                 <w:color w:val="000000" w:themeColor="text1"/>
@@ -7358,8 +8446,16 @@
               <w:rPr>
                 <w:color w:val="000000" w:themeColor="text1"/>
               </w:rPr>
-              <w:t xml:space="preserve"> Weitz</w:t>
-            </w:r>
+              <w:t xml:space="preserve"> </w:t>
+            </w:r>
+            <w:proofErr w:type="spellStart"/>
+            <w:r>
+              <w:rPr>
+                <w:color w:val="000000" w:themeColor="text1"/>
+              </w:rPr>
+              <w:t>Weitz</w:t>
+            </w:r>
+            <w:proofErr w:type="spellEnd"/>
             <w:r>
               <w:rPr>
                 <w:color w:val="000000" w:themeColor="text1"/>
@@ -7562,8 +8658,16 @@
               <w:rPr>
                 <w:color w:val="000000" w:themeColor="text1"/>
               </w:rPr>
-              <w:t xml:space="preserve"> Funke</w:t>
-            </w:r>
+              <w:t xml:space="preserve"> </w:t>
+            </w:r>
+            <w:proofErr w:type="spellStart"/>
+            <w:r>
+              <w:rPr>
+                <w:color w:val="000000" w:themeColor="text1"/>
+              </w:rPr>
+              <w:t>Funke</w:t>
+            </w:r>
+            <w:proofErr w:type="spellEnd"/>
             <w:r>
               <w:rPr>
                 <w:color w:val="000000" w:themeColor="text1"/>
@@ -7582,12 +8686,14 @@
               </w:rPr>
               <w:t xml:space="preserve">.T. </w:t>
             </w:r>
+            <w:proofErr w:type="spellStart"/>
             <w:r>
               <w:rPr>
                 <w:color w:val="000000" w:themeColor="text1"/>
               </w:rPr>
               <w:t>Mees</w:t>
             </w:r>
+            <w:proofErr w:type="spellEnd"/>
             <w:r>
               <w:rPr>
                 <w:color w:val="000000" w:themeColor="text1"/>
@@ -7610,8 +8716,16 @@
               <w:rPr>
                 <w:color w:val="000000" w:themeColor="text1"/>
               </w:rPr>
-              <w:t xml:space="preserve"> Weitz</w:t>
-            </w:r>
+              <w:t xml:space="preserve"> </w:t>
+            </w:r>
+            <w:proofErr w:type="spellStart"/>
+            <w:r>
+              <w:rPr>
+                <w:color w:val="000000" w:themeColor="text1"/>
+              </w:rPr>
+              <w:t>Weitz</w:t>
+            </w:r>
+            <w:proofErr w:type="spellEnd"/>
             <w:r>
               <w:rPr>
                 <w:color w:val="000000" w:themeColor="text1"/>
@@ -7814,7 +8928,23 @@
                 <w:b/>
                 <w:color w:val="000000" w:themeColor="text1"/>
               </w:rPr>
-              <w:t>Design Optimization of A Contact-Aided Continuum Robot for Endobronchial Interventions Based on Anatomical Constraints</w:t>
+              <w:t xml:space="preserve">Design Optimization of A Contact-Aided Continuum Robot for </w:t>
+            </w:r>
+            <w:proofErr w:type="spellStart"/>
+            <w:r>
+              <w:rPr>
+                <w:b/>
+                <w:color w:val="000000" w:themeColor="text1"/>
+              </w:rPr>
+              <w:t>Endobronchial</w:t>
+            </w:r>
+            <w:proofErr w:type="spellEnd"/>
+            <w:r>
+              <w:rPr>
+                <w:b/>
+                <w:color w:val="000000" w:themeColor="text1"/>
+              </w:rPr>
+              <w:t xml:space="preserve"> Interventions Based on Anatomical Constraints</w:t>
             </w:r>
           </w:p>
           <w:p>
@@ -7990,8 +9120,16 @@
               <w:rPr>
                 <w:color w:val="000000" w:themeColor="text1"/>
               </w:rPr>
-              <w:t xml:space="preserve"> Iordachita</w:t>
-            </w:r>
+              <w:t xml:space="preserve"> </w:t>
+            </w:r>
+            <w:proofErr w:type="spellStart"/>
+            <w:r>
+              <w:rPr>
+                <w:color w:val="000000" w:themeColor="text1"/>
+              </w:rPr>
+              <w:t>Iordachita</w:t>
+            </w:r>
+            <w:proofErr w:type="spellEnd"/>
           </w:p>
           <w:p>
             <w:pPr>
@@ -8135,8 +9273,16 @@
               <w:rPr>
                 <w:color w:val="000000" w:themeColor="text1"/>
               </w:rPr>
-              <w:t xml:space="preserve"> Morvan</w:t>
-            </w:r>
+              <w:t xml:space="preserve"> </w:t>
+            </w:r>
+            <w:proofErr w:type="spellStart"/>
+            <w:r>
+              <w:rPr>
+                <w:color w:val="000000" w:themeColor="text1"/>
+              </w:rPr>
+              <w:t>Morvan</w:t>
+            </w:r>
+            <w:proofErr w:type="spellEnd"/>
             <w:r>
               <w:rPr>
                 <w:color w:val="000000" w:themeColor="text1"/>
@@ -8159,8 +9305,16 @@
               <w:rPr>
                 <w:color w:val="000000" w:themeColor="text1"/>
               </w:rPr>
-              <w:t xml:space="preserve"> Carlier</w:t>
-            </w:r>
+              <w:t xml:space="preserve"> </w:t>
+            </w:r>
+            <w:proofErr w:type="spellStart"/>
+            <w:r>
+              <w:rPr>
+                <w:color w:val="000000" w:themeColor="text1"/>
+              </w:rPr>
+              <w:t>Carlier</w:t>
+            </w:r>
+            <w:proofErr w:type="spellEnd"/>
             <w:r>
               <w:rPr>
                 <w:color w:val="000000" w:themeColor="text1"/>
@@ -8183,8 +9337,16 @@
               <w:rPr>
                 <w:color w:val="000000" w:themeColor="text1"/>
               </w:rPr>
-              <w:t xml:space="preserve"> Bailly</w:t>
-            </w:r>
+              <w:t xml:space="preserve"> </w:t>
+            </w:r>
+            <w:proofErr w:type="spellStart"/>
+            <w:r>
+              <w:rPr>
+                <w:color w:val="000000" w:themeColor="text1"/>
+              </w:rPr>
+              <w:t>Bailly</w:t>
+            </w:r>
+            <w:proofErr w:type="spellEnd"/>
             <w:r>
               <w:rPr>
                 <w:color w:val="000000" w:themeColor="text1"/>
@@ -8207,8 +9369,16 @@
               <w:rPr>
                 <w:color w:val="000000" w:themeColor="text1"/>
               </w:rPr>
-              <w:t xml:space="preserve"> Jamet</w:t>
-            </w:r>
+              <w:t xml:space="preserve"> </w:t>
+            </w:r>
+            <w:proofErr w:type="spellStart"/>
+            <w:r>
+              <w:rPr>
+                <w:color w:val="000000" w:themeColor="text1"/>
+              </w:rPr>
+              <w:t>Jamet</w:t>
+            </w:r>
+            <w:proofErr w:type="spellEnd"/>
             <w:r>
               <w:rPr>
                 <w:color w:val="000000" w:themeColor="text1"/>
@@ -8231,8 +9401,16 @@
               <w:rPr>
                 <w:color w:val="000000" w:themeColor="text1"/>
               </w:rPr>
-              <w:t xml:space="preserve"> Bodet-Milin</w:t>
-            </w:r>
+              <w:t xml:space="preserve"> </w:t>
+            </w:r>
+            <w:proofErr w:type="spellStart"/>
+            <w:r>
+              <w:rPr>
+                <w:color w:val="000000" w:themeColor="text1"/>
+              </w:rPr>
+              <w:t>Bodet-Milin</w:t>
+            </w:r>
+            <w:proofErr w:type="spellEnd"/>
             <w:r>
               <w:rPr>
                 <w:color w:val="000000" w:themeColor="text1"/>
@@ -8255,8 +9433,16 @@
               <w:rPr>
                 <w:color w:val="000000" w:themeColor="text1"/>
               </w:rPr>
-              <w:t xml:space="preserve"> Kraeber-Bodéré</w:t>
-            </w:r>
+              <w:t xml:space="preserve"> </w:t>
+            </w:r>
+            <w:proofErr w:type="spellStart"/>
+            <w:r>
+              <w:rPr>
+                <w:color w:val="000000" w:themeColor="text1"/>
+              </w:rPr>
+              <w:t>Kraeber-Bodéré</w:t>
+            </w:r>
+            <w:proofErr w:type="spellEnd"/>
             <w:r>
               <w:rPr>
                 <w:color w:val="000000" w:themeColor="text1"/>
@@ -8303,8 +9489,16 @@
               <w:rPr>
                 <w:color w:val="000000" w:themeColor="text1"/>
               </w:rPr>
-              <w:t xml:space="preserve"> Touzeau</w:t>
-            </w:r>
+              <w:t xml:space="preserve"> </w:t>
+            </w:r>
+            <w:proofErr w:type="spellStart"/>
+            <w:r>
+              <w:rPr>
+                <w:color w:val="000000" w:themeColor="text1"/>
+              </w:rPr>
+              <w:t>Touzeau</w:t>
+            </w:r>
+            <w:proofErr w:type="spellEnd"/>
             <w:r>
               <w:rPr>
                 <w:color w:val="000000" w:themeColor="text1"/>
@@ -8327,8 +9521,16 @@
               <w:rPr>
                 <w:color w:val="000000" w:themeColor="text1"/>
               </w:rPr>
-              <w:t xml:space="preserve"> Mateus</w:t>
-            </w:r>
+              <w:t xml:space="preserve"> </w:t>
+            </w:r>
+            <w:proofErr w:type="spellStart"/>
+            <w:r>
+              <w:rPr>
+                <w:color w:val="000000" w:themeColor="text1"/>
+              </w:rPr>
+              <w:t>Mateus</w:t>
+            </w:r>
+            <w:proofErr w:type="spellEnd"/>
           </w:p>
           <w:p>
             <w:pPr>
@@ -8457,8 +9659,16 @@
               <w:rPr>
                 <w:color w:val="000000" w:themeColor="text1"/>
               </w:rPr>
-              <w:t xml:space="preserve"> Modrzejewski</w:t>
-            </w:r>
+              <w:t xml:space="preserve"> </w:t>
+            </w:r>
+            <w:proofErr w:type="spellStart"/>
+            <w:r>
+              <w:rPr>
+                <w:color w:val="000000" w:themeColor="text1"/>
+              </w:rPr>
+              <w:t>Modrzejewski</w:t>
+            </w:r>
+            <w:proofErr w:type="spellEnd"/>
             <w:r>
               <w:rPr>
                 <w:color w:val="000000" w:themeColor="text1"/>
@@ -8493,8 +9703,16 @@
               <w:rPr>
                 <w:color w:val="000000" w:themeColor="text1"/>
               </w:rPr>
-              <w:t xml:space="preserve"> Seeliger</w:t>
-            </w:r>
+              <w:t xml:space="preserve"> </w:t>
+            </w:r>
+            <w:proofErr w:type="spellStart"/>
+            <w:r>
+              <w:rPr>
+                <w:color w:val="000000" w:themeColor="text1"/>
+              </w:rPr>
+              <w:t>Seeliger</w:t>
+            </w:r>
+            <w:proofErr w:type="spellEnd"/>
             <w:r>
               <w:rPr>
                 <w:color w:val="000000" w:themeColor="text1"/>
@@ -8517,8 +9735,16 @@
               <w:rPr>
                 <w:color w:val="000000" w:themeColor="text1"/>
               </w:rPr>
-              <w:t xml:space="preserve"> Bartoli</w:t>
-            </w:r>
+              <w:t xml:space="preserve"> </w:t>
+            </w:r>
+            <w:proofErr w:type="spellStart"/>
+            <w:r>
+              <w:rPr>
+                <w:color w:val="000000" w:themeColor="text1"/>
+              </w:rPr>
+              <w:t>Bartoli</w:t>
+            </w:r>
+            <w:proofErr w:type="spellEnd"/>
             <w:r>
               <w:rPr>
                 <w:color w:val="000000" w:themeColor="text1"/>
@@ -8565,7 +9791,21 @@
               <w:rPr>
                 <w:color w:val="000000" w:themeColor="text1"/>
               </w:rPr>
-              <w:t xml:space="preserve"> Marescaux </w:t>
+              <w:t xml:space="preserve"> </w:t>
+            </w:r>
+            <w:proofErr w:type="spellStart"/>
+            <w:r>
+              <w:rPr>
+                <w:color w:val="000000" w:themeColor="text1"/>
+              </w:rPr>
+              <w:t>Marescaux</w:t>
+            </w:r>
+            <w:proofErr w:type="spellEnd"/>
+            <w:r>
+              <w:rPr>
+                <w:color w:val="000000" w:themeColor="text1"/>
+              </w:rPr>
+              <w:t xml:space="preserve"> </w:t>
             </w:r>
           </w:p>
           <w:p>
@@ -8718,8 +9958,16 @@
               <w:rPr>
                 <w:color w:val="000000" w:themeColor="text1"/>
               </w:rPr>
-              <w:t xml:space="preserve"> Olofsson</w:t>
-            </w:r>
+              <w:t xml:space="preserve"> </w:t>
+            </w:r>
+            <w:proofErr w:type="spellStart"/>
+            <w:r>
+              <w:rPr>
+                <w:color w:val="000000" w:themeColor="text1"/>
+              </w:rPr>
+              <w:t>Olofsson</w:t>
+            </w:r>
+            <w:proofErr w:type="spellEnd"/>
             <w:r>
               <w:rPr>
                 <w:color w:val="000000" w:themeColor="text1"/>
@@ -8742,8 +9990,16 @@
               <w:rPr>
                 <w:color w:val="000000" w:themeColor="text1"/>
               </w:rPr>
-              <w:t xml:space="preserve"> Plantefeve</w:t>
-            </w:r>
+              <w:t xml:space="preserve"> </w:t>
+            </w:r>
+            <w:proofErr w:type="spellStart"/>
+            <w:r>
+              <w:rPr>
+                <w:color w:val="000000" w:themeColor="text1"/>
+              </w:rPr>
+              <w:t>Plantefeve</w:t>
+            </w:r>
+            <w:proofErr w:type="spellEnd"/>
             <w:r>
               <w:rPr>
                 <w:color w:val="000000" w:themeColor="text1"/>
@@ -8766,8 +10022,16 @@
               <w:rPr>
                 <w:color w:val="000000" w:themeColor="text1"/>
               </w:rPr>
-              <w:t xml:space="preserve"> Lugez</w:t>
-            </w:r>
+              <w:t xml:space="preserve"> </w:t>
+            </w:r>
+            <w:proofErr w:type="spellStart"/>
+            <w:r>
+              <w:rPr>
+                <w:color w:val="000000" w:themeColor="text1"/>
+              </w:rPr>
+              <w:t>Lugez</w:t>
+            </w:r>
+            <w:proofErr w:type="spellEnd"/>
             <w:r>
               <w:rPr>
                 <w:color w:val="000000" w:themeColor="text1"/>
@@ -8814,21 +10078,51 @@
               <w:rPr>
                 <w:color w:val="000000" w:themeColor="text1"/>
               </w:rPr>
-              <w:t xml:space="preserve"> Kadoury</w:t>
-            </w:r>
-          </w:p>
-          <w:p>
-            <w:pPr>
-              <w:rPr>
-                <w:b/>
-                <w:color w:val="000000" w:themeColor="text1"/>
-              </w:rPr>
-            </w:pPr>
-            <w:r>
-              <w:rPr>
-                <w:color w:val="000000" w:themeColor="text1"/>
-              </w:rPr>
-              <w:t>École Polytechnique de Montreal (Canada)</w:t>
+              <w:t xml:space="preserve"> </w:t>
+            </w:r>
+            <w:proofErr w:type="spellStart"/>
+            <w:r>
+              <w:rPr>
+                <w:color w:val="000000" w:themeColor="text1"/>
+              </w:rPr>
+              <w:t>Kadoury</w:t>
+            </w:r>
+            <w:proofErr w:type="spellEnd"/>
+          </w:p>
+          <w:p>
+            <w:pPr>
+              <w:rPr>
+                <w:b/>
+                <w:color w:val="000000" w:themeColor="text1"/>
+              </w:rPr>
+            </w:pPr>
+            <w:proofErr w:type="spellStart"/>
+            <w:r>
+              <w:rPr>
+                <w:color w:val="000000" w:themeColor="text1"/>
+              </w:rPr>
+              <w:t>École</w:t>
+            </w:r>
+            <w:proofErr w:type="spellEnd"/>
+            <w:r>
+              <w:rPr>
+                <w:color w:val="000000" w:themeColor="text1"/>
+              </w:rPr>
+              <w:t xml:space="preserve"> </w:t>
+            </w:r>
+            <w:proofErr w:type="spellStart"/>
+            <w:r>
+              <w:rPr>
+                <w:color w:val="000000" w:themeColor="text1"/>
+              </w:rPr>
+              <w:t>Polytechnique</w:t>
+            </w:r>
+            <w:proofErr w:type="spellEnd"/>
+            <w:r>
+              <w:rPr>
+                <w:color w:val="000000" w:themeColor="text1"/>
+              </w:rPr>
+              <w:t xml:space="preserve"> de Montreal (Canada)</w:t>
             </w:r>
           </w:p>
         </w:tc>
@@ -9095,7 +10389,21 @@
               <w:rPr>
                 <w:color w:val="FFFFFF" w:themeColor="background1"/>
               </w:rPr>
-              <w:t>Chairs: Ingerid Reinersten and Toby Collins</w:t>
+              <w:t xml:space="preserve">Chairs: Ingerid </w:t>
+            </w:r>
+            <w:proofErr w:type="spellStart"/>
+            <w:r>
+              <w:rPr>
+                <w:color w:val="FFFFFF" w:themeColor="background1"/>
+              </w:rPr>
+              <w:t>Reinersten</w:t>
+            </w:r>
+            <w:proofErr w:type="spellEnd"/>
+            <w:r>
+              <w:rPr>
+                <w:color w:val="FFFFFF" w:themeColor="background1"/>
+              </w:rPr>
+              <w:t xml:space="preserve"> and Toby Collins</w:t>
             </w:r>
           </w:p>
         </w:tc>
@@ -9241,12 +10549,28 @@
               </w:rPr>
               <w:t xml:space="preserve">Chairs: </w:t>
             </w:r>
-            <w:r>
-              <w:rPr>
-                <w:color w:val="FFFFFF" w:themeColor="background1"/>
-              </w:rPr>
-              <w:t>Danail Stoyanov</w:t>
-            </w:r>
+            <w:proofErr w:type="spellStart"/>
+            <w:r>
+              <w:rPr>
+                <w:color w:val="FFFFFF" w:themeColor="background1"/>
+              </w:rPr>
+              <w:t>Danail</w:t>
+            </w:r>
+            <w:proofErr w:type="spellEnd"/>
+            <w:r>
+              <w:rPr>
+                <w:color w:val="FFFFFF" w:themeColor="background1"/>
+              </w:rPr>
+              <w:t xml:space="preserve"> </w:t>
+            </w:r>
+            <w:proofErr w:type="spellStart"/>
+            <w:r>
+              <w:rPr>
+                <w:color w:val="FFFFFF" w:themeColor="background1"/>
+              </w:rPr>
+              <w:t>Stoyanov</w:t>
+            </w:r>
+            <w:proofErr w:type="spellEnd"/>
             <w:r>
               <w:rPr>
                 <w:color w:val="FFFFFF" w:themeColor="background1"/>
@@ -9575,21 +10899,37 @@
               <w:rPr>
                 <w:color w:val="000000" w:themeColor="text1"/>
               </w:rPr>
-              <w:t>R. Shamir, Z. Bomzon</w:t>
-            </w:r>
-          </w:p>
-          <w:p>
-            <w:pPr>
-              <w:rPr>
-                <w:b/>
-                <w:color w:val="000000" w:themeColor="text1"/>
-              </w:rPr>
-            </w:pPr>
-            <w:r>
-              <w:rPr>
-                <w:color w:val="000000" w:themeColor="text1"/>
-              </w:rPr>
-              <w:t>Novocure (Isr</w:t>
+              <w:t xml:space="preserve">R. Shamir, Z. </w:t>
+            </w:r>
+            <w:proofErr w:type="spellStart"/>
+            <w:r>
+              <w:rPr>
+                <w:color w:val="000000" w:themeColor="text1"/>
+              </w:rPr>
+              <w:t>Bomzon</w:t>
+            </w:r>
+            <w:proofErr w:type="spellEnd"/>
+          </w:p>
+          <w:p>
+            <w:pPr>
+              <w:rPr>
+                <w:b/>
+                <w:color w:val="000000" w:themeColor="text1"/>
+              </w:rPr>
+            </w:pPr>
+            <w:proofErr w:type="spellStart"/>
+            <w:r>
+              <w:rPr>
+                <w:color w:val="000000" w:themeColor="text1"/>
+              </w:rPr>
+              <w:t>Novocure</w:t>
+            </w:r>
+            <w:proofErr w:type="spellEnd"/>
+            <w:r>
+              <w:rPr>
+                <w:color w:val="000000" w:themeColor="text1"/>
+              </w:rPr>
+              <w:t xml:space="preserve"> (Isr</w:t>
             </w:r>
             <w:r>
               <w:rPr>
@@ -9686,7 +11026,21 @@
               <w:rPr>
                 <w:color w:val="000000" w:themeColor="text1"/>
               </w:rPr>
-              <w:t xml:space="preserve">R.D. Dias, S. Yule, L. Kennedy-Metz, M. Zenati </w:t>
+              <w:t xml:space="preserve">R.D. Dias, S. Yule, L. Kennedy-Metz, M. </w:t>
+            </w:r>
+            <w:proofErr w:type="spellStart"/>
+            <w:r>
+              <w:rPr>
+                <w:color w:val="000000" w:themeColor="text1"/>
+              </w:rPr>
+              <w:t>Zenati</w:t>
+            </w:r>
+            <w:proofErr w:type="spellEnd"/>
+            <w:r>
+              <w:rPr>
+                <w:color w:val="000000" w:themeColor="text1"/>
+              </w:rPr>
+              <w:t xml:space="preserve"> </w:t>
             </w:r>
           </w:p>
           <w:p>
@@ -10173,8 +11527,16 @@
               <w:rPr>
                 <w:color w:val="000000" w:themeColor="text1"/>
               </w:rPr>
-              <w:t xml:space="preserve"> Leblond</w:t>
-            </w:r>
+              <w:t xml:space="preserve"> </w:t>
+            </w:r>
+            <w:proofErr w:type="spellStart"/>
+            <w:r>
+              <w:rPr>
+                <w:color w:val="000000" w:themeColor="text1"/>
+              </w:rPr>
+              <w:t>Leblond</w:t>
+            </w:r>
+            <w:proofErr w:type="spellEnd"/>
             <w:r>
               <w:rPr>
                 <w:color w:val="000000" w:themeColor="text1"/>
@@ -10197,21 +11559,37 @@
               <w:rPr>
                 <w:color w:val="000000" w:themeColor="text1"/>
               </w:rPr>
-              <w:t xml:space="preserve"> Kadoury</w:t>
-            </w:r>
-          </w:p>
-          <w:p>
-            <w:pPr>
-              <w:rPr>
-                <w:b/>
-                <w:color w:val="000000" w:themeColor="text1"/>
-              </w:rPr>
-            </w:pPr>
-            <w:r>
-              <w:rPr>
-                <w:color w:val="000000" w:themeColor="text1"/>
-              </w:rPr>
-              <w:t>Polytechnique Montreal (Canada)</w:t>
+              <w:t xml:space="preserve"> </w:t>
+            </w:r>
+            <w:proofErr w:type="spellStart"/>
+            <w:r>
+              <w:rPr>
+                <w:color w:val="000000" w:themeColor="text1"/>
+              </w:rPr>
+              <w:t>Kadoury</w:t>
+            </w:r>
+            <w:proofErr w:type="spellEnd"/>
+          </w:p>
+          <w:p>
+            <w:pPr>
+              <w:rPr>
+                <w:b/>
+                <w:color w:val="000000" w:themeColor="text1"/>
+              </w:rPr>
+            </w:pPr>
+            <w:proofErr w:type="spellStart"/>
+            <w:r>
+              <w:rPr>
+                <w:color w:val="000000" w:themeColor="text1"/>
+              </w:rPr>
+              <w:t>Polytechnique</w:t>
+            </w:r>
+            <w:proofErr w:type="spellEnd"/>
+            <w:r>
+              <w:rPr>
+                <w:color w:val="000000" w:themeColor="text1"/>
+              </w:rPr>
+              <w:t xml:space="preserve"> Montreal (Canada)</w:t>
             </w:r>
           </w:p>
         </w:tc>
@@ -10329,21 +11707,71 @@
               <w:rPr>
                 <w:color w:val="000000" w:themeColor="text1"/>
               </w:rPr>
-              <w:t xml:space="preserve">Y.E. Lopez, E. Özgür, L. Calvet, B. Le Roy, E. Buc, A. Bartoli </w:t>
-            </w:r>
-          </w:p>
-          <w:p>
-            <w:pPr>
-              <w:rPr>
-                <w:b/>
-                <w:color w:val="000000" w:themeColor="text1"/>
-              </w:rPr>
-            </w:pPr>
-            <w:r>
-              <w:rPr>
-                <w:color w:val="000000" w:themeColor="text1"/>
-              </w:rPr>
-              <w:t>Université Clermont-Auvergne (France)</w:t>
+              <w:t xml:space="preserve">Y.E. Lopez, E. </w:t>
+            </w:r>
+            <w:proofErr w:type="spellStart"/>
+            <w:r>
+              <w:rPr>
+                <w:color w:val="000000" w:themeColor="text1"/>
+              </w:rPr>
+              <w:t>Özgür</w:t>
+            </w:r>
+            <w:proofErr w:type="spellEnd"/>
+            <w:r>
+              <w:rPr>
+                <w:color w:val="000000" w:themeColor="text1"/>
+              </w:rPr>
+              <w:t xml:space="preserve">, L. </w:t>
+            </w:r>
+            <w:proofErr w:type="spellStart"/>
+            <w:r>
+              <w:rPr>
+                <w:color w:val="000000" w:themeColor="text1"/>
+              </w:rPr>
+              <w:t>Calvet</w:t>
+            </w:r>
+            <w:proofErr w:type="spellEnd"/>
+            <w:r>
+              <w:rPr>
+                <w:color w:val="000000" w:themeColor="text1"/>
+              </w:rPr>
+              <w:t xml:space="preserve">, B. Le Roy, E. Buc, A. </w:t>
+            </w:r>
+            <w:proofErr w:type="spellStart"/>
+            <w:r>
+              <w:rPr>
+                <w:color w:val="000000" w:themeColor="text1"/>
+              </w:rPr>
+              <w:t>Bartoli</w:t>
+            </w:r>
+            <w:proofErr w:type="spellEnd"/>
+            <w:r>
+              <w:rPr>
+                <w:color w:val="000000" w:themeColor="text1"/>
+              </w:rPr>
+              <w:t xml:space="preserve"> </w:t>
+            </w:r>
+          </w:p>
+          <w:p>
+            <w:pPr>
+              <w:rPr>
+                <w:b/>
+                <w:color w:val="000000" w:themeColor="text1"/>
+              </w:rPr>
+            </w:pPr>
+            <w:proofErr w:type="spellStart"/>
+            <w:r>
+              <w:rPr>
+                <w:color w:val="000000" w:themeColor="text1"/>
+              </w:rPr>
+              <w:t>Université</w:t>
+            </w:r>
+            <w:proofErr w:type="spellEnd"/>
+            <w:r>
+              <w:rPr>
+                <w:color w:val="000000" w:themeColor="text1"/>
+              </w:rPr>
+              <w:t xml:space="preserve"> Clermont-Auvergne (France)</w:t>
             </w:r>
           </w:p>
         </w:tc>
@@ -10496,8 +11924,16 @@
               <w:rPr>
                 <w:color w:val="000000" w:themeColor="text1"/>
               </w:rPr>
-              <w:t xml:space="preserve"> Hofstad</w:t>
-            </w:r>
+              <w:t xml:space="preserve"> </w:t>
+            </w:r>
+            <w:proofErr w:type="spellStart"/>
+            <w:r>
+              <w:rPr>
+                <w:color w:val="000000" w:themeColor="text1"/>
+              </w:rPr>
+              <w:t>Hofstad</w:t>
+            </w:r>
+            <w:proofErr w:type="spellEnd"/>
             <w:r>
               <w:rPr>
                 <w:color w:val="000000" w:themeColor="text1"/>
@@ -10556,8 +11992,16 @@
               <w:rPr>
                 <w:color w:val="000000" w:themeColor="text1"/>
               </w:rPr>
-              <w:t xml:space="preserve"> Leira</w:t>
-            </w:r>
+              <w:t xml:space="preserve"> </w:t>
+            </w:r>
+            <w:proofErr w:type="spellStart"/>
+            <w:r>
+              <w:rPr>
+                <w:color w:val="000000" w:themeColor="text1"/>
+              </w:rPr>
+              <w:t>Leira</w:t>
+            </w:r>
+            <w:proofErr w:type="spellEnd"/>
             <w:r>
               <w:rPr>
                 <w:color w:val="000000" w:themeColor="text1"/>
@@ -10580,8 +12024,16 @@
               <w:rPr>
                 <w:color w:val="000000" w:themeColor="text1"/>
               </w:rPr>
-              <w:t xml:space="preserve"> Scheltes</w:t>
-            </w:r>
+              <w:t xml:space="preserve"> </w:t>
+            </w:r>
+            <w:proofErr w:type="spellStart"/>
+            <w:r>
+              <w:rPr>
+                <w:color w:val="000000" w:themeColor="text1"/>
+              </w:rPr>
+              <w:t>Scheltes</w:t>
+            </w:r>
+            <w:proofErr w:type="spellEnd"/>
             <w:r>
               <w:rPr>
                 <w:color w:val="000000" w:themeColor="text1"/>
@@ -10604,7 +12056,21 @@
               <w:rPr>
                 <w:color w:val="000000" w:themeColor="text1"/>
               </w:rPr>
-              <w:t xml:space="preserve"> Cantillon-Murphy</w:t>
+              <w:t xml:space="preserve"> </w:t>
+            </w:r>
+            <w:proofErr w:type="spellStart"/>
+            <w:r>
+              <w:rPr>
+                <w:color w:val="000000" w:themeColor="text1"/>
+              </w:rPr>
+              <w:t>Cantillon</w:t>
+            </w:r>
+            <w:proofErr w:type="spellEnd"/>
+            <w:r>
+              <w:rPr>
+                <w:color w:val="000000" w:themeColor="text1"/>
+              </w:rPr>
+              <w:t>-Murphy</w:t>
             </w:r>
           </w:p>
           <w:p>
@@ -10730,6 +12196,7 @@
               </w:rPr>
               <w:t xml:space="preserve">K. März, L. </w:t>
             </w:r>
+            <w:proofErr w:type="spellStart"/>
             <w:r>
               <w:rPr>
                 <w:rFonts w:ascii="SFRM1000" w:hAnsi="SFRM1000" w:cs="SFRM1000"/>
@@ -10738,12 +12205,14 @@
               </w:rPr>
               <w:t>Mündermann</w:t>
             </w:r>
+            <w:proofErr w:type="spellEnd"/>
             <w:r>
               <w:rPr>
                 <w:color w:val="000000" w:themeColor="text1"/>
               </w:rPr>
               <w:t xml:space="preserve">, M. </w:t>
             </w:r>
+            <w:proofErr w:type="spellStart"/>
             <w:r>
               <w:rPr>
                 <w:rFonts w:ascii="SFRM1000" w:hAnsi="SFRM1000" w:cs="SFRM1000"/>
@@ -10752,20 +12221,113 @@
               </w:rPr>
               <w:t>Nolden</w:t>
             </w:r>
+            <w:proofErr w:type="spellEnd"/>
             <w:r>
               <w:rPr>
                 <w:color w:val="000000" w:themeColor="text1"/>
               </w:rPr>
               <w:t xml:space="preserve">, T. </w:t>
             </w:r>
+            <w:proofErr w:type="spellStart"/>
             <w:r>
               <w:rPr>
                 <w:rFonts w:ascii="SFRM1000" w:hAnsi="SFRM1000" w:cs="SFRM1000"/>
                 <w:sz w:val="20"/>
                 <w:szCs w:val="20"/>
               </w:rPr>
-              <w:t>Simpfendörfer, C. Gasch, T. Ross, S. Onogur, J. Metzger, C. Feldmann, J. Fallert, M. Hohenfellner</w:t>
-            </w:r>
+              <w:t>Simpfendörfer</w:t>
+            </w:r>
+            <w:proofErr w:type="spellEnd"/>
+            <w:r>
+              <w:rPr>
+                <w:rFonts w:ascii="SFRM1000" w:hAnsi="SFRM1000" w:cs="SFRM1000"/>
+                <w:sz w:val="20"/>
+                <w:szCs w:val="20"/>
+              </w:rPr>
+              <w:t xml:space="preserve">, C. </w:t>
+            </w:r>
+            <w:proofErr w:type="spellStart"/>
+            <w:r>
+              <w:rPr>
+                <w:rFonts w:ascii="SFRM1000" w:hAnsi="SFRM1000" w:cs="SFRM1000"/>
+                <w:sz w:val="20"/>
+                <w:szCs w:val="20"/>
+              </w:rPr>
+              <w:t>Gasch</w:t>
+            </w:r>
+            <w:proofErr w:type="spellEnd"/>
+            <w:r>
+              <w:rPr>
+                <w:rFonts w:ascii="SFRM1000" w:hAnsi="SFRM1000" w:cs="SFRM1000"/>
+                <w:sz w:val="20"/>
+                <w:szCs w:val="20"/>
+              </w:rPr>
+              <w:t xml:space="preserve">, T. Ross, S. </w:t>
+            </w:r>
+            <w:proofErr w:type="spellStart"/>
+            <w:r>
+              <w:rPr>
+                <w:rFonts w:ascii="SFRM1000" w:hAnsi="SFRM1000" w:cs="SFRM1000"/>
+                <w:sz w:val="20"/>
+                <w:szCs w:val="20"/>
+              </w:rPr>
+              <w:t>Onogur</w:t>
+            </w:r>
+            <w:proofErr w:type="spellEnd"/>
+            <w:r>
+              <w:rPr>
+                <w:rFonts w:ascii="SFRM1000" w:hAnsi="SFRM1000" w:cs="SFRM1000"/>
+                <w:sz w:val="20"/>
+                <w:szCs w:val="20"/>
+              </w:rPr>
+              <w:t xml:space="preserve">, J. Metzger, C. </w:t>
+            </w:r>
+            <w:proofErr w:type="spellStart"/>
+            <w:r>
+              <w:rPr>
+                <w:rFonts w:ascii="SFRM1000" w:hAnsi="SFRM1000" w:cs="SFRM1000"/>
+                <w:sz w:val="20"/>
+                <w:szCs w:val="20"/>
+              </w:rPr>
+              <w:t>Feldmann</w:t>
+            </w:r>
+            <w:proofErr w:type="spellEnd"/>
+            <w:r>
+              <w:rPr>
+                <w:rFonts w:ascii="SFRM1000" w:hAnsi="SFRM1000" w:cs="SFRM1000"/>
+                <w:sz w:val="20"/>
+                <w:szCs w:val="20"/>
+              </w:rPr>
+              <w:t xml:space="preserve">, J. </w:t>
+            </w:r>
+            <w:proofErr w:type="spellStart"/>
+            <w:r>
+              <w:rPr>
+                <w:rFonts w:ascii="SFRM1000" w:hAnsi="SFRM1000" w:cs="SFRM1000"/>
+                <w:sz w:val="20"/>
+                <w:szCs w:val="20"/>
+              </w:rPr>
+              <w:t>Fallert</w:t>
+            </w:r>
+            <w:proofErr w:type="spellEnd"/>
+            <w:r>
+              <w:rPr>
+                <w:rFonts w:ascii="SFRM1000" w:hAnsi="SFRM1000" w:cs="SFRM1000"/>
+                <w:sz w:val="20"/>
+                <w:szCs w:val="20"/>
+              </w:rPr>
+              <w:t xml:space="preserve">, M. </w:t>
+            </w:r>
+            <w:proofErr w:type="spellStart"/>
+            <w:r>
+              <w:rPr>
+                <w:rFonts w:ascii="SFRM1000" w:hAnsi="SFRM1000" w:cs="SFRM1000"/>
+                <w:sz w:val="20"/>
+                <w:szCs w:val="20"/>
+              </w:rPr>
+              <w:t>Hohenfellner</w:t>
+            </w:r>
+            <w:proofErr w:type="spellEnd"/>
             <w:r>
               <w:rPr>
                 <w:color w:val="000000" w:themeColor="text1"/>
@@ -10842,12 +12404,21 @@
                 <w:color w:val="000000" w:themeColor="text1"/>
               </w:rPr>
             </w:pPr>
-            <w:r>
-              <w:rPr>
-                <w:b/>
-                <w:color w:val="000000" w:themeColor="text1"/>
-              </w:rPr>
-              <w:t>EchoBot: An O</w:t>
+            <w:proofErr w:type="spellStart"/>
+            <w:r>
+              <w:rPr>
+                <w:b/>
+                <w:color w:val="000000" w:themeColor="text1"/>
+              </w:rPr>
+              <w:t>EchoBot</w:t>
+            </w:r>
+            <w:proofErr w:type="spellEnd"/>
+            <w:r>
+              <w:rPr>
+                <w:b/>
+                <w:color w:val="000000" w:themeColor="text1"/>
+              </w:rPr>
+              <w:t>: An O</w:t>
             </w:r>
             <w:r>
               <w:rPr>
@@ -11103,8 +12674,16 @@
               <w:rPr>
                 <w:color w:val="000000" w:themeColor="text1"/>
               </w:rPr>
-              <w:t xml:space="preserve"> Bax</w:t>
-            </w:r>
+              <w:t xml:space="preserve"> </w:t>
+            </w:r>
+            <w:proofErr w:type="spellStart"/>
+            <w:r>
+              <w:rPr>
+                <w:color w:val="000000" w:themeColor="text1"/>
+              </w:rPr>
+              <w:t>Bax</w:t>
+            </w:r>
+            <w:proofErr w:type="spellEnd"/>
             <w:r>
               <w:rPr>
                 <w:color w:val="000000" w:themeColor="text1"/>
@@ -11151,8 +12730,16 @@
               <w:rPr>
                 <w:color w:val="000000" w:themeColor="text1"/>
               </w:rPr>
-              <w:t xml:space="preserve"> Gardi</w:t>
-            </w:r>
+              <w:t xml:space="preserve"> </w:t>
+            </w:r>
+            <w:proofErr w:type="spellStart"/>
+            <w:r>
+              <w:rPr>
+                <w:color w:val="000000" w:themeColor="text1"/>
+              </w:rPr>
+              <w:t>Gardi</w:t>
+            </w:r>
+            <w:proofErr w:type="spellEnd"/>
             <w:r>
               <w:rPr>
                 <w:color w:val="000000" w:themeColor="text1"/>
@@ -11187,8 +12774,16 @@
               <w:rPr>
                 <w:color w:val="000000" w:themeColor="text1"/>
               </w:rPr>
-              <w:t xml:space="preserve"> Kakani</w:t>
-            </w:r>
+              <w:t xml:space="preserve"> </w:t>
+            </w:r>
+            <w:proofErr w:type="spellStart"/>
+            <w:r>
+              <w:rPr>
+                <w:color w:val="000000" w:themeColor="text1"/>
+              </w:rPr>
+              <w:t>Kakani</w:t>
+            </w:r>
+            <w:proofErr w:type="spellEnd"/>
             <w:r>
               <w:rPr>
                 <w:color w:val="000000" w:themeColor="text1"/>
@@ -11616,6 +13211,7 @@
           </v:shape>
         </w:pict>
       </w:r>
+      <w:proofErr w:type="gramStart"/>
       <w:r>
         <w:rPr>
           <w:b/>
@@ -11625,6 +13221,7 @@
         </w:rPr>
         <w:t>IPCAI is generously supported by the following industry partners</w:t>
       </w:r>
+      <w:proofErr w:type="gramEnd"/>
     </w:p>
     <w:p>
       <w:pPr>
@@ -11650,7 +13247,6 @@
     </w:p>
     <w:p>
       <w:pPr>
-        <w:jc w:val="center"/>
         <w:rPr>
           <w:b/>
           <w:color w:val="0070C0"/>
@@ -11661,10 +13257,156 @@
       <w:r>
         <w:rPr>
           <w:noProof/>
+          <w:lang w:eastAsia="en-CA"/>
+        </w:rPr>
+        <w:drawing>
+          <wp:inline distT="0" distB="0" distL="0" distR="0" wp14:anchorId="6191CA2F" wp14:editId="31064CFC">
+            <wp:extent cx="2016087" cy="571318"/>
+            <wp:effectExtent l="0" t="0" r="3810" b="0"/>
+            <wp:docPr id="6" name="Picture 6"/>
+            <wp:cNvGraphicFramePr>
+              <a:graphicFrameLocks xmlns:a="http://schemas.openxmlformats.org/drawingml/2006/main" noChangeAspect="1"/>
+            </wp:cNvGraphicFramePr>
+            <a:graphic xmlns:a="http://schemas.openxmlformats.org/drawingml/2006/main">
+              <a:graphicData uri="http://schemas.openxmlformats.org/drawingml/2006/picture">
+                <pic:pic xmlns:pic="http://schemas.openxmlformats.org/drawingml/2006/picture">
+                  <pic:nvPicPr>
+                    <pic:cNvPr id="6" name="RetinAI.png"/>
+                    <pic:cNvPicPr/>
+                  </pic:nvPicPr>
+                  <pic:blipFill>
+                    <a:blip r:embed="rId9" cstate="print">
+                      <a:extLst>
+                        <a:ext uri="{28A0092B-C50C-407E-A947-70E740481C1C}">
+                          <a14:useLocalDpi xmlns:a14="http://schemas.microsoft.com/office/drawing/2010/main" val="0"/>
+                        </a:ext>
+                      </a:extLst>
+                    </a:blip>
+                    <a:stretch>
+                      <a:fillRect/>
+                    </a:stretch>
+                  </pic:blipFill>
+                  <pic:spPr>
+                    <a:xfrm>
+                      <a:off x="0" y="0"/>
+                      <a:ext cx="2083064" cy="590298"/>
+                    </a:xfrm>
+                    <a:prstGeom prst="rect">
+                      <a:avLst/>
+                    </a:prstGeom>
+                  </pic:spPr>
+                </pic:pic>
+              </a:graphicData>
+            </a:graphic>
+          </wp:inline>
+        </w:drawing>
+      </w:r>
+      <w:r>
+        <w:rPr>
+          <w:rFonts w:ascii="Times New Roman" w:eastAsia="Times New Roman" w:hAnsi="Times New Roman" w:cs="Times New Roman"/>
+          <w:noProof/>
+          <w:color w:val="000000"/>
+          <w:w w:val="0"/>
+          <w:sz w:val="0"/>
+          <w:szCs w:val="0"/>
+          <w:u w:color="000000"/>
+          <w:bdr w:val="none" w:sz="0" w:space="0" w:color="000000"/>
+          <w:shd w:val="clear" w:color="000000" w:fill="000000"/>
+          <w:lang w:eastAsia="en-CA"/>
+        </w:rPr>
+        <w:drawing>
+          <wp:inline distT="0" distB="0" distL="0" distR="0">
+            <wp:extent cx="1680210" cy="1344295"/>
+            <wp:effectExtent l="0" t="0" r="0" b="8255"/>
+            <wp:docPr id="7" name="Picture 7" descr="C:\Users\chene\AppData\Local\Microsoft\Windows\INetCache\Content.Word\signate_logo.png"/>
+            <wp:cNvGraphicFramePr>
+              <a:graphicFrameLocks xmlns:a="http://schemas.openxmlformats.org/drawingml/2006/main" noChangeAspect="1"/>
+            </wp:cNvGraphicFramePr>
+            <a:graphic xmlns:a="http://schemas.openxmlformats.org/drawingml/2006/main">
+              <a:graphicData uri="http://schemas.openxmlformats.org/drawingml/2006/picture">
+                <pic:pic xmlns:pic="http://schemas.openxmlformats.org/drawingml/2006/picture">
+                  <pic:nvPicPr>
+                    <pic:cNvPr id="0" name="Picture 27" descr="C:\Users\chene\AppData\Local\Microsoft\Windows\INetCache\Content.Word\signate_logo.png"/>
+                    <pic:cNvPicPr>
+                      <a:picLocks noChangeAspect="1" noChangeArrowheads="1"/>
+                    </pic:cNvPicPr>
+                  </pic:nvPicPr>
+                  <pic:blipFill>
+                    <a:blip r:embed="rId10" cstate="print">
+                      <a:extLst>
+                        <a:ext uri="{28A0092B-C50C-407E-A947-70E740481C1C}">
+                          <a14:useLocalDpi xmlns:a14="http://schemas.microsoft.com/office/drawing/2010/main" val="0"/>
+                        </a:ext>
+                      </a:extLst>
+                    </a:blip>
+                    <a:srcRect/>
+                    <a:stretch>
+                      <a:fillRect/>
+                    </a:stretch>
+                  </pic:blipFill>
+                  <pic:spPr bwMode="auto">
+                    <a:xfrm>
+                      <a:off x="0" y="0"/>
+                      <a:ext cx="1680210" cy="1344295"/>
+                    </a:xfrm>
+                    <a:prstGeom prst="rect">
+                      <a:avLst/>
+                    </a:prstGeom>
+                    <a:noFill/>
+                    <a:ln>
+                      <a:noFill/>
+                    </a:ln>
+                  </pic:spPr>
+                </pic:pic>
+              </a:graphicData>
+            </a:graphic>
+          </wp:inline>
+        </w:drawing>
+      </w:r>
+      <w:bookmarkStart w:id="0" w:name="_GoBack"/>
+      <w:r>
+        <w:rPr>
+          <w:rFonts w:ascii="Times New Roman" w:eastAsia="Times New Roman" w:hAnsi="Times New Roman" w:cs="Times New Roman"/>
+          <w:noProof/>
+          <w:color w:val="000000"/>
+          <w:w w:val="0"/>
+          <w:sz w:val="0"/>
+          <w:szCs w:val="0"/>
+          <w:u w:color="000000"/>
+          <w:bdr w:val="none" w:sz="0" w:space="0" w:color="000000"/>
+          <w:shd w:val="clear" w:color="000000" w:fill="000000"/>
+          <w:lang w:eastAsia="en-CA"/>
         </w:rPr>
         <w:pict>
-          <v:shape id="_x0000_s1029" type="#_x0000_t75" style="position:absolute;left:0;text-align:left;margin-left:169pt;margin-top:48.1pt;width:180pt;height:29.95pt;z-index:-251651072;mso-position-horizontal-relative:text;mso-position-vertical-relative:text;mso-width-relative:page;mso-height-relative:page" wrapcoords="-90 0 -90 21060 21600 21060 21600 0 -90 0">
-            <v:imagedata r:id="rId9" o:title="ImFusion_Logo_blue_R0G161B212_black"/>
+          <v:shape id="_x0000_i1045" type="#_x0000_t75" style="width:180pt;height:35.55pt">
+            <v:imagedata r:id="rId11" o:title="CAScination_newx200"/>
+          </v:shape>
+        </w:pict>
+      </w:r>
+      <w:bookmarkEnd w:id="0"/>
+      <w:r>
+        <w:rPr>
+          <w:rStyle w:val="Normal"/>
+          <w:rFonts w:ascii="Times New Roman" w:eastAsia="Times New Roman" w:hAnsi="Times New Roman" w:cs="Times New Roman"/>
+          <w:snapToGrid w:val="0"/>
+          <w:color w:val="000000"/>
+          <w:w w:val="0"/>
+          <w:sz w:val="0"/>
+          <w:szCs w:val="0"/>
+          <w:u w:color="000000"/>
+          <w:bdr w:val="none" w:sz="0" w:space="0" w:color="000000"/>
+          <w:shd w:val="clear" w:color="000000" w:fill="000000"/>
+          <w:lang w:val="x-none" w:eastAsia="x-none" w:bidi="x-none"/>
+        </w:rPr>
+        <w:t xml:space="preserve"> </w:t>
+      </w:r>
+      <w:r>
+        <w:rPr>
+          <w:noProof/>
+        </w:rPr>
+        <w:pict>
+          <v:shape id="_x0000_s1029" type="#_x0000_t75" style="position:absolute;margin-left:169pt;margin-top:48.1pt;width:180pt;height:29.95pt;z-index:-251651072;mso-position-horizontal-relative:text;mso-position-vertical-relative:text;mso-width-relative:page;mso-height-relative:page" wrapcoords="-90 0 -90 21060 21600 21060 21600 0 -90 0">
+            <v:imagedata r:id="rId12" o:title="ImFusion_Logo_blue_R0G161B212_black"/>
             <w10:wrap type="tight"/>
           </v:shape>
         </w:pict>
@@ -11674,8 +13416,8 @@
           <w:noProof/>
         </w:rPr>
         <w:pict>
-          <v:shape id="_x0000_s1028" type="#_x0000_t75" style="position:absolute;left:0;text-align:left;margin-left:14.45pt;margin-top:28.95pt;width:151.35pt;height:56.75pt;z-index:-251653120;mso-position-horizontal-relative:text;mso-position-vertical-relative:text" wrapcoords="-107 0 -107 21316 21600 21316 21600 0 -107 0">
-            <v:imagedata r:id="rId10" o:title="Intuitive_CorpLogoTM_Blue_JPG"/>
+          <v:shape id="_x0000_s1028" type="#_x0000_t75" style="position:absolute;margin-left:14.45pt;margin-top:28.95pt;width:151.35pt;height:56.75pt;z-index:-251653120;mso-position-horizontal-relative:text;mso-position-vertical-relative:text" wrapcoords="-107 0 -107 21316 21600 21316 21600 0 -107 0">
+            <v:imagedata r:id="rId13" o:title="Intuitive_CorpLogoTM_Blue_JPG"/>
             <w10:wrap type="tight"/>
           </v:shape>
         </w:pict>
@@ -12441,7 +14183,7 @@
 </file>
 
 <file path=customXml/itemProps1.xml><?xml version="1.0" encoding="utf-8"?>
-<ds:datastoreItem xmlns:ds="http://schemas.openxmlformats.org/officeDocument/2006/customXml" ds:itemID="{AFCABF1C-329B-403A-97DF-20EA7E306D3F}">
+<ds:datastoreItem xmlns:ds="http://schemas.openxmlformats.org/officeDocument/2006/customXml" ds:itemID="{F1E73D42-0FAD-4B43-A9B1-5B0E0D079272}">
   <ds:schemaRefs>
     <ds:schemaRef ds:uri="http://schemas.openxmlformats.org/officeDocument/2006/bibliography"/>
   </ds:schemaRefs>

</xml_diff>